<commit_message>
el-236: inclusão do exemplo da Ata de AGO
</commit_message>
<xml_diff>
--- a/docassemble/docassemble/brcomeducalegal/data/templates/ata-assembleia-geral-ordinaria.docx
+++ b/docassemble/docassemble/brcomeducalegal/data/templates/ata-assembleia-geral-ordinaria.docx
@@ -8,28 +8,20 @@
         <w:jc w:val="center"/>
         <w:rPr>
           <w:rFonts w:ascii="Calibri" w:cs="Calibri" w:eastAsia="Calibri" w:hAnsi="Calibri"/>
-          <w:b w:val="1"/>
-          <w:sz w:val="22"/>
-          <w:szCs w:val="22"/>
-          <w:highlight w:val="yellow"/>
-          <w:vertAlign w:val="baseline"/>
-        </w:rPr>
-      </w:pPr>
-      <w:r>
-        <w:rPr>
-          <w:rFonts w:ascii="Calibri" w:cs="Calibri" w:eastAsia="Calibri" w:hAnsi="Calibri"/>
-          <w:b w:val="1"/>
-          <w:sz w:val="22"/>
-          <w:szCs w:val="22"/>
-          <w:highlight w:val="yellow"/>
-          <w:rtl w:val="0"/>
-        </w:rPr>
-        <w:t xml:space="preserve">{{ school[“legal_name”] | upper }}</w:t>
-      </w:r>
-      <w:r>
-        <w:rPr>
-          <w:rtl w:val="0"/>
-        </w:rPr>
+          <w:sz w:val="22"/>
+          <w:szCs w:val="22"/>
+          <w:highlight w:val="cyan"/>
+        </w:rPr>
+      </w:pPr>
+      <w:r>
+        <w:rPr>
+          <w:rFonts w:ascii="Calibri" w:cs="Calibri" w:eastAsia="Calibri" w:hAnsi="Calibri"/>
+          <w:sz w:val="22"/>
+          <w:szCs w:val="22"/>
+          <w:highlight w:val="cyan"/>
+          <w:rtl w:val="0"/>
+        </w:rPr>
+        <w:t xml:space="preserve"> {%p for item in stock_company %}</w:t>
       </w:r>
     </w:p>
     <w:p>
@@ -38,30 +30,23 @@
         <w:jc w:val="center"/>
         <w:rPr>
           <w:rFonts w:ascii="Calibri" w:cs="Calibri" w:eastAsia="Calibri" w:hAnsi="Calibri"/>
-          <w:sz w:val="22"/>
-          <w:szCs w:val="22"/>
-          <w:vertAlign w:val="baseline"/>
-        </w:rPr>
-      </w:pPr>
-      <w:r>
-        <w:rPr>
-          <w:rFonts w:ascii="Calibri" w:cs="Calibri" w:eastAsia="Calibri" w:hAnsi="Calibri"/>
-          <w:sz w:val="22"/>
-          <w:szCs w:val="22"/>
-          <w:vertAlign w:val="baseline"/>
-          <w:rtl w:val="0"/>
-        </w:rPr>
-        <w:t xml:space="preserve">CNPJ/MF nº </w:t>
-      </w:r>
-      <w:r>
-        <w:rPr>
-          <w:rFonts w:ascii="Calibri" w:cs="Calibri" w:eastAsia="Calibri" w:hAnsi="Calibri"/>
-          <w:sz w:val="22"/>
-          <w:szCs w:val="22"/>
-          <w:highlight w:val="yellow"/>
-          <w:rtl w:val="0"/>
-        </w:rPr>
-        <w:t xml:space="preserve">{{ school[“cnpj”] }}</w:t>
+          <w:b w:val="1"/>
+          <w:sz w:val="22"/>
+          <w:szCs w:val="22"/>
+          <w:highlight w:val="yellow"/>
+          <w:vertAlign w:val="baseline"/>
+        </w:rPr>
+      </w:pPr>
+      <w:r>
+        <w:rPr>
+          <w:rFonts w:ascii="Calibri" w:cs="Calibri" w:eastAsia="Calibri" w:hAnsi="Calibri"/>
+          <w:b w:val="1"/>
+          <w:sz w:val="22"/>
+          <w:szCs w:val="22"/>
+          <w:highlight w:val="yellow"/>
+          <w:rtl w:val="0"/>
+        </w:rPr>
+        <w:t xml:space="preserve">{{ item.name | upper }}</w:t>
       </w:r>
       <w:r>
         <w:rPr>
@@ -77,34 +62,98 @@
           <w:rFonts w:ascii="Calibri" w:cs="Calibri" w:eastAsia="Calibri" w:hAnsi="Calibri"/>
           <w:sz w:val="22"/>
           <w:szCs w:val="22"/>
-          <w:shd w:fill="ea9999" w:val="clear"/>
-          <w:vertAlign w:val="baseline"/>
-        </w:rPr>
-      </w:pPr>
-      <w:r>
-        <w:rPr>
-          <w:rFonts w:ascii="Calibri" w:cs="Calibri" w:eastAsia="Calibri" w:hAnsi="Calibri"/>
-          <w:sz w:val="22"/>
-          <w:szCs w:val="22"/>
-          <w:vertAlign w:val="baseline"/>
-          <w:rtl w:val="0"/>
-        </w:rPr>
-        <w:t xml:space="preserve">NIRE </w:t>
-      </w:r>
-      <w:r>
-        <w:rPr>
-          <w:rFonts w:ascii="Calibri" w:cs="Calibri" w:eastAsia="Calibri" w:hAnsi="Calibri"/>
-          <w:sz w:val="22"/>
-          <w:szCs w:val="22"/>
-          <w:shd w:fill="ea9999" w:val="clear"/>
-          <w:rtl w:val="0"/>
-        </w:rPr>
-        <w:t xml:space="preserve">{{ school[“nire”] }}</w:t>
-      </w:r>
-      <w:r>
-        <w:rPr>
-          <w:rtl w:val="0"/>
-        </w:rPr>
+          <w:vertAlign w:val="baseline"/>
+        </w:rPr>
+      </w:pPr>
+      <w:r>
+        <w:rPr>
+          <w:rFonts w:ascii="Calibri" w:cs="Calibri" w:eastAsia="Calibri" w:hAnsi="Calibri"/>
+          <w:sz w:val="22"/>
+          <w:szCs w:val="22"/>
+          <w:vertAlign w:val="baseline"/>
+          <w:rtl w:val="0"/>
+        </w:rPr>
+        <w:t xml:space="preserve">CNPJ/MF nº </w:t>
+      </w:r>
+      <w:r>
+        <w:rPr>
+          <w:rFonts w:ascii="Calibri" w:cs="Calibri" w:eastAsia="Calibri" w:hAnsi="Calibri"/>
+          <w:sz w:val="22"/>
+          <w:szCs w:val="22"/>
+          <w:highlight w:val="yellow"/>
+          <w:rtl w:val="0"/>
+        </w:rPr>
+        <w:t xml:space="preserve">{{ item.cnpj }}</w:t>
+      </w:r>
+      <w:r>
+        <w:rPr>
+          <w:rtl w:val="0"/>
+        </w:rPr>
+      </w:r>
+    </w:p>
+    <w:p>
+      <w:pPr>
+        <w:spacing w:after="0" w:before="0" w:line="300" w:lineRule="auto"/>
+        <w:jc w:val="center"/>
+        <w:rPr>
+          <w:rFonts w:ascii="Calibri" w:cs="Calibri" w:eastAsia="Calibri" w:hAnsi="Calibri"/>
+          <w:sz w:val="22"/>
+          <w:szCs w:val="22"/>
+          <w:highlight w:val="yellow"/>
+        </w:rPr>
+      </w:pPr>
+      <w:r>
+        <w:rPr>
+          <w:rFonts w:ascii="Calibri" w:cs="Calibri" w:eastAsia="Calibri" w:hAnsi="Calibri"/>
+          <w:sz w:val="22"/>
+          <w:szCs w:val="22"/>
+          <w:vertAlign w:val="baseline"/>
+          <w:rtl w:val="0"/>
+        </w:rPr>
+        <w:t xml:space="preserve">NIRE</w:t>
+      </w:r>
+      <w:r>
+        <w:rPr>
+          <w:rFonts w:ascii="Calibri" w:cs="Calibri" w:eastAsia="Calibri" w:hAnsi="Calibri"/>
+          <w:sz w:val="22"/>
+          <w:szCs w:val="22"/>
+          <w:highlight w:val="yellow"/>
+          <w:vertAlign w:val="baseline"/>
+          <w:rtl w:val="0"/>
+        </w:rPr>
+        <w:t xml:space="preserve"> </w:t>
+      </w:r>
+      <w:r>
+        <w:rPr>
+          <w:rFonts w:ascii="Calibri" w:cs="Calibri" w:eastAsia="Calibri" w:hAnsi="Calibri"/>
+          <w:sz w:val="22"/>
+          <w:szCs w:val="22"/>
+          <w:highlight w:val="yellow"/>
+          <w:rtl w:val="0"/>
+        </w:rPr>
+        <w:t xml:space="preserve">{{ item.nire }}</w:t>
+      </w:r>
+    </w:p>
+    <w:p>
+      <w:pPr>
+        <w:spacing w:line="300" w:lineRule="auto"/>
+        <w:jc w:val="center"/>
+        <w:rPr>
+          <w:rFonts w:ascii="Calibri" w:cs="Calibri" w:eastAsia="Calibri" w:hAnsi="Calibri"/>
+          <w:sz w:val="22"/>
+          <w:szCs w:val="22"/>
+          <w:highlight w:val="cyan"/>
+        </w:rPr>
+      </w:pPr>
+      <w:r>
+        <w:rPr>
+          <w:rFonts w:ascii="Calibri" w:cs="Calibri" w:eastAsia="Calibri" w:hAnsi="Calibri"/>
+          <w:sz w:val="22"/>
+          <w:szCs w:val="22"/>
+          <w:highlight w:val="cyan"/>
+          <w:rtl w:val="0"/>
+        </w:rPr>
+        <w:t xml:space="preserve"> {%p endfor %}</w:t>
       </w:r>
     </w:p>
     <w:p>
@@ -157,7 +206,18 @@
           <w:vertAlign w:val="baseline"/>
           <w:rtl w:val="0"/>
         </w:rPr>
-        <w:t xml:space="preserve">REALIZADA EM [●] DE [●] DE 2020</w:t>
+        <w:t xml:space="preserve">REALIZADA EM </w:t>
+      </w:r>
+      <w:r>
+        <w:rPr>
+          <w:rFonts w:ascii="Calibri" w:cs="Calibri" w:eastAsia="Calibri" w:hAnsi="Calibri"/>
+          <w:b w:val="1"/>
+          <w:sz w:val="22"/>
+          <w:szCs w:val="22"/>
+          <w:highlight w:val="yellow"/>
+          <w:rtl w:val="0"/>
+        </w:rPr>
+        <w:t xml:space="preserve">{{ general_shareholder_meeting_date }}</w:t>
       </w:r>
       <w:r>
         <w:rPr>
@@ -208,7 +268,7 @@
           <w:highlight w:val="yellow"/>
           <w:rtl w:val="0"/>
         </w:rPr>
-        <w:t xml:space="preserve">{{ signature_date }}</w:t>
+        <w:t xml:space="preserve">{{ general_shareholder_meeting_date }}</w:t>
       </w:r>
       <w:r>
         <w:rPr>
@@ -226,31 +286,42 @@
           <w:b w:val="1"/>
           <w:sz w:val="22"/>
           <w:szCs w:val="22"/>
-          <w:shd w:fill="ea9999" w:val="clear"/>
-          <w:rtl w:val="0"/>
-        </w:rPr>
-        <w:t xml:space="preserve">{{ signature_hours }}</w:t>
-      </w:r>
-      <w:r>
-        <w:rPr>
-          <w:rFonts w:ascii="Calibri" w:cs="Calibri" w:eastAsia="Calibri" w:hAnsi="Calibri"/>
-          <w:sz w:val="22"/>
-          <w:szCs w:val="22"/>
-          <w:vertAlign w:val="baseline"/>
-          <w:rtl w:val="0"/>
-        </w:rPr>
-        <w:t xml:space="preserve"> horas, na sede social da </w:t>
-      </w:r>
-      <w:r>
-        <w:rPr>
-          <w:rFonts w:ascii="Calibri" w:cs="Calibri" w:eastAsia="Calibri" w:hAnsi="Calibri"/>
-          <w:b w:val="1"/>
-          <w:sz w:val="22"/>
-          <w:szCs w:val="22"/>
-          <w:highlight w:val="yellow"/>
-          <w:rtl w:val="0"/>
-        </w:rPr>
-        <w:t xml:space="preserve">{{ school[“legal_name”] | upper }}</w:t>
+          <w:highlight w:val="yellow"/>
+          <w:rtl w:val="0"/>
+        </w:rPr>
+        <w:t xml:space="preserve">{{ general_shareholder_meeting_hours }}</w:t>
+      </w:r>
+      <w:r>
+        <w:rPr>
+          <w:rFonts w:ascii="Calibri" w:cs="Calibri" w:eastAsia="Calibri" w:hAnsi="Calibri"/>
+          <w:sz w:val="22"/>
+          <w:szCs w:val="22"/>
+          <w:vertAlign w:val="baseline"/>
+          <w:rtl w:val="0"/>
+        </w:rPr>
+        <w:t xml:space="preserve"> horas, na sede social da  </w:t>
+      </w:r>
+      <w:r>
+        <w:rPr>
+          <w:rFonts w:ascii="Calibri" w:cs="Calibri" w:eastAsia="Calibri" w:hAnsi="Calibri"/>
+          <w:sz w:val="22"/>
+          <w:szCs w:val="22"/>
+          <w:highlight w:val="cyan"/>
+          <w:vertAlign w:val="baseline"/>
+          <w:rtl w:val="0"/>
+        </w:rPr>
+        <w:t xml:space="preserve">{% for item in stock_company %}</w:t>
+      </w:r>
+      <w:r>
+        <w:rPr>
+          <w:rFonts w:ascii="Calibri" w:cs="Calibri" w:eastAsia="Calibri" w:hAnsi="Calibri"/>
+          <w:b w:val="1"/>
+          <w:sz w:val="22"/>
+          <w:szCs w:val="22"/>
+          <w:highlight w:val="yellow"/>
+          <w:rtl w:val="0"/>
+        </w:rPr>
+        <w:t xml:space="preserve">{{ item.name | upper }}</w:t>
       </w:r>
       <w:r>
         <w:rPr>
@@ -270,7 +341,7 @@
           <w:highlight w:val="yellow"/>
           <w:rtl w:val="0"/>
         </w:rPr>
-        <w:t xml:space="preserve">{{ title_case( school[“street”] | lower) }}</w:t>
+        <w:t xml:space="preserve">{{ title_case(item.address.street_name | lower) }}</w:t>
       </w:r>
       <w:r>
         <w:rPr>
@@ -289,7 +360,17 @@
           <w:highlight w:val="yellow"/>
           <w:rtl w:val="0"/>
         </w:rPr>
-        <w:t xml:space="preserve">{{ school[“street_number”] }}</w:t>
+        <w:t xml:space="preserve">{{ item.address.street_number}}</w:t>
+      </w:r>
+      <w:r>
+        <w:rPr>
+          <w:rFonts w:ascii="Calibri" w:cs="Calibri" w:eastAsia="Calibri" w:hAnsi="Calibri"/>
+          <w:sz w:val="22"/>
+          <w:szCs w:val="22"/>
+          <w:highlight w:val="cyan"/>
+          <w:rtl w:val="0"/>
+        </w:rPr>
+        <w:t xml:space="preserve">{% if item.address.unit %}</w:t>
       </w:r>
       <w:r>
         <w:rPr>
@@ -305,20 +386,39 @@
           <w:rFonts w:ascii="Calibri" w:cs="Calibri" w:eastAsia="Calibri" w:hAnsi="Calibri"/>
           <w:sz w:val="22"/>
           <w:szCs w:val="22"/>
-          <w:highlight w:val="cyan"/>
-          <w:rtl w:val="0"/>
-        </w:rPr>
-        <w:t xml:space="preserve">{% if school[“unit”] %}</w:t>
-      </w:r>
-      <w:r>
-        <w:rPr>
-          <w:rFonts w:ascii="Calibri" w:cs="Calibri" w:eastAsia="Calibri" w:hAnsi="Calibri"/>
-          <w:sz w:val="22"/>
-          <w:szCs w:val="22"/>
-          <w:highlight w:val="yellow"/>
-          <w:rtl w:val="0"/>
-        </w:rPr>
-        <w:t xml:space="preserve">{{ title_case(school[“unit”] | lower) }}</w:t>
+          <w:highlight w:val="yellow"/>
+          <w:rtl w:val="0"/>
+        </w:rPr>
+        <w:t xml:space="preserve">{{ item.address.unit | lower }}</w:t>
+      </w:r>
+      <w:r>
+        <w:rPr>
+          <w:rFonts w:ascii="Calibri" w:cs="Calibri" w:eastAsia="Calibri" w:hAnsi="Calibri"/>
+          <w:sz w:val="22"/>
+          <w:szCs w:val="22"/>
+          <w:highlight w:val="cyan"/>
+          <w:rtl w:val="0"/>
+        </w:rPr>
+        <w:t xml:space="preserve">{% endif %}</w:t>
+      </w:r>
+      <w:r>
+        <w:rPr>
+          <w:rFonts w:ascii="Calibri" w:cs="Calibri" w:eastAsia="Calibri" w:hAnsi="Calibri"/>
+          <w:sz w:val="22"/>
+          <w:szCs w:val="22"/>
+          <w:rtl w:val="0"/>
+        </w:rPr>
+        <w:t xml:space="preserve">, Bairro </w:t>
+      </w:r>
+      <w:r>
+        <w:rPr>
+          <w:rFonts w:ascii="Calibri" w:cs="Calibri" w:eastAsia="Calibri" w:hAnsi="Calibri"/>
+          <w:sz w:val="22"/>
+          <w:szCs w:val="22"/>
+          <w:highlight w:val="yellow"/>
+          <w:rtl w:val="0"/>
+        </w:rPr>
+        <w:t xml:space="preserve">{{ title_case (item.address.neighborhood | lower) }}</w:t>
       </w:r>
       <w:r>
         <w:rPr>
@@ -334,48 +434,10 @@
           <w:rFonts w:ascii="Calibri" w:cs="Calibri" w:eastAsia="Calibri" w:hAnsi="Calibri"/>
           <w:sz w:val="22"/>
           <w:szCs w:val="22"/>
-          <w:highlight w:val="cyan"/>
-          <w:rtl w:val="0"/>
-        </w:rPr>
-        <w:t xml:space="preserve">{% endif %}</w:t>
-      </w:r>
-      <w:r>
-        <w:rPr>
-          <w:rFonts w:ascii="Calibri" w:cs="Calibri" w:eastAsia="Calibri" w:hAnsi="Calibri"/>
-          <w:sz w:val="22"/>
-          <w:szCs w:val="22"/>
-          <w:rtl w:val="0"/>
-        </w:rPr>
-        <w:t xml:space="preserve">Bairro </w:t>
-      </w:r>
-      <w:r>
-        <w:rPr>
-          <w:rFonts w:ascii="Calibri" w:cs="Calibri" w:eastAsia="Calibri" w:hAnsi="Calibri"/>
-          <w:sz w:val="22"/>
-          <w:szCs w:val="22"/>
-          <w:highlight w:val="yellow"/>
-          <w:rtl w:val="0"/>
-        </w:rPr>
-        <w:t xml:space="preserve">{{ title_case(school[“neighborhood”] | lower) }}</w:t>
-      </w:r>
-      <w:r>
-        <w:rPr>
-          <w:rFonts w:ascii="Calibri" w:cs="Calibri" w:eastAsia="Calibri" w:hAnsi="Calibri"/>
-          <w:sz w:val="22"/>
-          <w:szCs w:val="22"/>
-          <w:rtl w:val="0"/>
-        </w:rPr>
-        <w:t xml:space="preserve">, </w:t>
-      </w:r>
-      <w:r>
-        <w:rPr>
-          <w:rFonts w:ascii="Calibri" w:cs="Calibri" w:eastAsia="Calibri" w:hAnsi="Calibri"/>
-          <w:sz w:val="22"/>
-          <w:szCs w:val="22"/>
-          <w:highlight w:val="yellow"/>
-          <w:rtl w:val="0"/>
-        </w:rPr>
-        <w:t xml:space="preserve">{{ title_case(school[“city”] | lower) }}</w:t>
+          <w:highlight w:val="yellow"/>
+          <w:rtl w:val="0"/>
+        </w:rPr>
+        <w:t xml:space="preserve">{{ title_case(item.address.city | lower)}}</w:t>
       </w:r>
       <w:r>
         <w:rPr>
@@ -394,7 +456,7 @@
           <w:highlight w:val="yellow"/>
           <w:rtl w:val="0"/>
         </w:rPr>
-        <w:t xml:space="preserve">{{ school[“state”] }}</w:t>
+        <w:t xml:space="preserve">{{item.address.state}}</w:t>
       </w:r>
       <w:r>
         <w:rPr>
@@ -413,7 +475,17 @@
           <w:highlight w:val="yellow"/>
           <w:rtl w:val="0"/>
         </w:rPr>
-        <w:t xml:space="preserve">{{ school[“zip”] }}</w:t>
+        <w:t xml:space="preserve">{{ item.address.zip}}</w:t>
+      </w:r>
+      <w:r>
+        <w:rPr>
+          <w:rFonts w:ascii="Calibri" w:cs="Calibri" w:eastAsia="Calibri" w:hAnsi="Calibri"/>
+          <w:sz w:val="22"/>
+          <w:szCs w:val="22"/>
+          <w:highlight w:val="cyan"/>
+          <w:rtl w:val="0"/>
+        </w:rPr>
+        <w:t xml:space="preserve">{% endfor %}</w:t>
       </w:r>
       <w:r>
         <w:rPr>
@@ -489,7 +561,7 @@
           <w:rFonts w:ascii="Calibri" w:cs="Calibri" w:eastAsia="Calibri" w:hAnsi="Calibri"/>
           <w:sz w:val="22"/>
           <w:szCs w:val="22"/>
-          <w:shd w:fill="ea9999" w:val="clear"/>
+          <w:highlight w:val="cyan"/>
           <w:rtl w:val="0"/>
         </w:rPr>
         <w:t xml:space="preserve">directors</w:t>
@@ -500,23 +572,11 @@
           <w:color w:val="000000"/>
           <w:sz w:val="22"/>
           <w:szCs w:val="22"/>
-          <w:shd w:fill="ea9999" w:val="clear"/>
-          <w:vertAlign w:val="baseline"/>
-          <w:rtl w:val="0"/>
-        </w:rPr>
-        <w:t xml:space="preserve"> </w:t>
-      </w:r>
-      <w:r>
-        <w:rPr>
-          <w:rFonts w:ascii="Calibri" w:cs="Calibri" w:eastAsia="Calibri" w:hAnsi="Calibri"/>
-          <w:color w:val="000000"/>
-          <w:sz w:val="22"/>
-          <w:szCs w:val="22"/>
-          <w:highlight w:val="cyan"/>
-          <w:vertAlign w:val="baseline"/>
-          <w:rtl w:val="0"/>
-        </w:rPr>
-        <w:t xml:space="preserve">%}</w:t>
+          <w:highlight w:val="cyan"/>
+          <w:vertAlign w:val="baseline"/>
+          <w:rtl w:val="0"/>
+        </w:rPr>
+        <w:t xml:space="preserve"> %}</w:t>
       </w:r>
       <w:r>
         <w:rPr>
@@ -609,7 +669,7 @@
           <w:rFonts w:ascii="Calibri" w:cs="Calibri" w:eastAsia="Calibri" w:hAnsi="Calibri"/>
           <w:sz w:val="22"/>
           <w:szCs w:val="22"/>
-          <w:shd w:fill="ea9999" w:val="clear"/>
+          <w:highlight w:val="yellow"/>
           <w:rtl w:val="0"/>
         </w:rPr>
         <w:t xml:space="preserve">{{ accounting_year }}</w:t>
@@ -659,6 +719,17 @@
           <w:rFonts w:ascii="Calibri" w:cs="Calibri" w:eastAsia="Calibri" w:hAnsi="Calibri"/>
           <w:sz w:val="22"/>
           <w:szCs w:val="22"/>
+          <w:highlight w:val="cyan"/>
+          <w:vertAlign w:val="baseline"/>
+          <w:rtl w:val="0"/>
+        </w:rPr>
+        <w:t xml:space="preserve">{% for item in presiding_officers %}</w:t>
+      </w:r>
+      <w:r>
+        <w:rPr>
+          <w:rFonts w:ascii="Calibri" w:cs="Calibri" w:eastAsia="Calibri" w:hAnsi="Calibri"/>
+          <w:sz w:val="22"/>
+          <w:szCs w:val="22"/>
           <w:vertAlign w:val="baseline"/>
           <w:rtl w:val="0"/>
         </w:rPr>
@@ -669,18 +740,18 @@
           <w:rFonts w:ascii="Calibri" w:cs="Calibri" w:eastAsia="Calibri" w:hAnsi="Calibri"/>
           <w:sz w:val="22"/>
           <w:szCs w:val="22"/>
-          <w:shd w:fill="dd7e6b" w:val="clear"/>
-          <w:vertAlign w:val="baseline"/>
-          <w:rtl w:val="0"/>
-        </w:rPr>
-        <w:t xml:space="preserve">{{ </w:t>
-      </w:r>
-      <w:r>
-        <w:rPr>
-          <w:rFonts w:ascii="Calibri" w:cs="Calibri" w:eastAsia="Calibri" w:hAnsi="Calibri"/>
-          <w:sz w:val="22"/>
-          <w:szCs w:val="22"/>
-          <w:shd w:fill="dd7e6b" w:val="clear"/>
+          <w:highlight w:val="yellow"/>
+          <w:vertAlign w:val="baseline"/>
+          <w:rtl w:val="0"/>
+        </w:rPr>
+        <w:t xml:space="preserve">{{ item.</w:t>
+      </w:r>
+      <w:r>
+        <w:rPr>
+          <w:rFonts w:ascii="Calibri" w:cs="Calibri" w:eastAsia="Calibri" w:hAnsi="Calibri"/>
+          <w:sz w:val="22"/>
+          <w:szCs w:val="22"/>
+          <w:highlight w:val="yellow"/>
           <w:rtl w:val="0"/>
         </w:rPr>
         <w:t xml:space="preserve">c</w:t>
@@ -690,7 +761,7 @@
           <w:rFonts w:ascii="Calibri" w:cs="Calibri" w:eastAsia="Calibri" w:hAnsi="Calibri"/>
           <w:sz w:val="22"/>
           <w:szCs w:val="22"/>
-          <w:shd w:fill="dd7e6b" w:val="clear"/>
+          <w:highlight w:val="yellow"/>
           <w:vertAlign w:val="baseline"/>
           <w:rtl w:val="0"/>
         </w:rPr>
@@ -701,7 +772,7 @@
           <w:rFonts w:ascii="Calibri" w:cs="Calibri" w:eastAsia="Calibri" w:hAnsi="Calibri"/>
           <w:sz w:val="22"/>
           <w:szCs w:val="22"/>
-          <w:shd w:fill="dd7e6b" w:val="clear"/>
+          <w:highlight w:val="yellow"/>
           <w:rtl w:val="0"/>
         </w:rPr>
         <w:t xml:space="preserve">_name</w:t>
@@ -711,7 +782,7 @@
           <w:rFonts w:ascii="Calibri" w:cs="Calibri" w:eastAsia="Calibri" w:hAnsi="Calibri"/>
           <w:sz w:val="22"/>
           <w:szCs w:val="22"/>
-          <w:shd w:fill="dd7e6b" w:val="clear"/>
+          <w:highlight w:val="yellow"/>
           <w:vertAlign w:val="baseline"/>
           <w:rtl w:val="0"/>
         </w:rPr>
@@ -732,18 +803,18 @@
           <w:rFonts w:ascii="Calibri" w:cs="Calibri" w:eastAsia="Calibri" w:hAnsi="Calibri"/>
           <w:sz w:val="22"/>
           <w:szCs w:val="22"/>
-          <w:shd w:fill="dd7e6b" w:val="clear"/>
-          <w:vertAlign w:val="baseline"/>
-          <w:rtl w:val="0"/>
-        </w:rPr>
-        <w:t xml:space="preserve"> {{ </w:t>
-      </w:r>
-      <w:r>
-        <w:rPr>
-          <w:rFonts w:ascii="Calibri" w:cs="Calibri" w:eastAsia="Calibri" w:hAnsi="Calibri"/>
-          <w:sz w:val="22"/>
-          <w:szCs w:val="22"/>
-          <w:shd w:fill="dd7e6b" w:val="clear"/>
+          <w:highlight w:val="yellow"/>
+          <w:vertAlign w:val="baseline"/>
+          <w:rtl w:val="0"/>
+        </w:rPr>
+        <w:t xml:space="preserve"> {{ item.</w:t>
+      </w:r>
+      <w:r>
+        <w:rPr>
+          <w:rFonts w:ascii="Calibri" w:cs="Calibri" w:eastAsia="Calibri" w:hAnsi="Calibri"/>
+          <w:sz w:val="22"/>
+          <w:szCs w:val="22"/>
+          <w:highlight w:val="yellow"/>
           <w:rtl w:val="0"/>
         </w:rPr>
         <w:t xml:space="preserve">s</w:t>
@@ -753,7 +824,7 @@
           <w:rFonts w:ascii="Calibri" w:cs="Calibri" w:eastAsia="Calibri" w:hAnsi="Calibri"/>
           <w:sz w:val="22"/>
           <w:szCs w:val="22"/>
-          <w:shd w:fill="dd7e6b" w:val="clear"/>
+          <w:highlight w:val="yellow"/>
           <w:vertAlign w:val="baseline"/>
           <w:rtl w:val="0"/>
         </w:rPr>
@@ -764,7 +835,7 @@
           <w:rFonts w:ascii="Calibri" w:cs="Calibri" w:eastAsia="Calibri" w:hAnsi="Calibri"/>
           <w:sz w:val="22"/>
           <w:szCs w:val="22"/>
-          <w:shd w:fill="dd7e6b" w:val="clear"/>
+          <w:highlight w:val="yellow"/>
           <w:rtl w:val="0"/>
         </w:rPr>
         <w:t xml:space="preserve">_name</w:t>
@@ -774,7 +845,7 @@
           <w:rFonts w:ascii="Calibri" w:cs="Calibri" w:eastAsia="Calibri" w:hAnsi="Calibri"/>
           <w:sz w:val="22"/>
           <w:szCs w:val="22"/>
-          <w:shd w:fill="dd7e6b" w:val="clear"/>
+          <w:highlight w:val="yellow"/>
           <w:vertAlign w:val="baseline"/>
           <w:rtl w:val="0"/>
         </w:rPr>
@@ -786,7 +857,7 @@
           <w:color w:val="000000"/>
           <w:sz w:val="22"/>
           <w:szCs w:val="22"/>
-          <w:shd w:fill="dd7e6b" w:val="clear"/>
+          <w:highlight w:val="yellow"/>
           <w:vertAlign w:val="baseline"/>
           <w:rtl w:val="0"/>
         </w:rPr>
@@ -800,7 +871,31 @@
           <w:vertAlign w:val="baseline"/>
           <w:rtl w:val="0"/>
         </w:rPr>
-        <w:t xml:space="preserve">para secretariar os trabalhos.</w:t>
+        <w:t xml:space="preserve">para secretariar os trabalhos</w:t>
+      </w:r>
+      <w:r>
+        <w:rPr>
+          <w:rFonts w:ascii="Calibri" w:cs="Calibri" w:eastAsia="Calibri" w:hAnsi="Calibri"/>
+          <w:sz w:val="22"/>
+          <w:szCs w:val="22"/>
+          <w:highlight w:val="cyan"/>
+          <w:rtl w:val="0"/>
+        </w:rPr>
+        <w:t xml:space="preserve">{% endfor %}</w:t>
+      </w:r>
+      <w:r>
+        <w:rPr>
+          <w:rFonts w:ascii="Calibri" w:cs="Calibri" w:eastAsia="Calibri" w:hAnsi="Calibri"/>
+          <w:sz w:val="22"/>
+          <w:szCs w:val="22"/>
+          <w:rtl w:val="0"/>
+        </w:rPr>
+        <w:t xml:space="preserve">.</w:t>
+      </w:r>
+      <w:r>
+        <w:rPr>
+          <w:rtl w:val="0"/>
+        </w:rPr>
       </w:r>
     </w:p>
     <w:p>
@@ -852,7 +947,7 @@
           <w:rFonts w:ascii="Calibri" w:cs="Calibri" w:eastAsia="Calibri" w:hAnsi="Calibri"/>
           <w:sz w:val="22"/>
           <w:szCs w:val="22"/>
-          <w:shd w:fill="dd7e6b" w:val="clear"/>
+          <w:highlight w:val="cyan"/>
           <w:rtl w:val="0"/>
         </w:rPr>
         <w:t xml:space="preserve">agenda</w:t>
@@ -862,22 +957,11 @@
           <w:rFonts w:ascii="Calibri" w:cs="Calibri" w:eastAsia="Calibri" w:hAnsi="Calibri"/>
           <w:sz w:val="22"/>
           <w:szCs w:val="22"/>
-          <w:shd w:fill="dd7e6b" w:val="clear"/>
-          <w:vertAlign w:val="baseline"/>
-          <w:rtl w:val="0"/>
-        </w:rPr>
-        <w:t xml:space="preserve"> </w:t>
-      </w:r>
-      <w:r>
-        <w:rPr>
-          <w:rFonts w:ascii="Calibri" w:cs="Calibri" w:eastAsia="Calibri" w:hAnsi="Calibri"/>
-          <w:sz w:val="22"/>
-          <w:szCs w:val="22"/>
-          <w:highlight w:val="cyan"/>
-          <w:vertAlign w:val="baseline"/>
-          <w:rtl w:val="0"/>
-        </w:rPr>
-        <w:t xml:space="preserve">%}</w:t>
+          <w:highlight w:val="cyan"/>
+          <w:vertAlign w:val="baseline"/>
+          <w:rtl w:val="0"/>
+        </w:rPr>
+        <w:t xml:space="preserve"> %}</w:t>
       </w:r>
       <w:r>
         <w:rPr>
@@ -1016,42 +1100,18 @@
           <w:rFonts w:ascii="Calibri" w:cs="Calibri" w:eastAsia="Calibri" w:hAnsi="Calibri"/>
           <w:sz w:val="22"/>
           <w:szCs w:val="22"/>
-        </w:rPr>
-      </w:pPr>
-      <w:r>
-        <w:rPr>
-          <w:rFonts w:ascii="Calibri" w:cs="Calibri" w:eastAsia="Calibri" w:hAnsi="Calibri"/>
-          <w:sz w:val="22"/>
-          <w:szCs w:val="22"/>
-          <w:highlight w:val="cyan"/>
-          <w:rtl w:val="0"/>
-        </w:rPr>
-        <w:t xml:space="preserve">{%p for item in </w:t>
-      </w:r>
-      <w:r>
-        <w:rPr>
-          <w:rFonts w:ascii="Calibri" w:cs="Calibri" w:eastAsia="Calibri" w:hAnsi="Calibri"/>
-          <w:sz w:val="22"/>
-          <w:szCs w:val="22"/>
-          <w:shd w:fill="dd7e6b" w:val="clear"/>
-          <w:rtl w:val="0"/>
-        </w:rPr>
-        <w:t xml:space="preserve">adoptions </w:t>
-      </w:r>
-      <w:r>
-        <w:rPr>
-          <w:rFonts w:ascii="Calibri" w:cs="Calibri" w:eastAsia="Calibri" w:hAnsi="Calibri"/>
-          <w:sz w:val="22"/>
-          <w:szCs w:val="22"/>
-          <w:highlight w:val="cyan"/>
-          <w:rtl w:val="0"/>
-        </w:rPr>
-        <w:t xml:space="preserve">%}</w:t>
-      </w:r>
-      <w:r>
-        <w:rPr>
-          <w:rtl w:val="0"/>
-        </w:rPr>
+          <w:highlight w:val="cyan"/>
+        </w:rPr>
+      </w:pPr>
+      <w:r>
+        <w:rPr>
+          <w:rFonts w:ascii="Calibri" w:cs="Calibri" w:eastAsia="Calibri" w:hAnsi="Calibri"/>
+          <w:sz w:val="22"/>
+          <w:szCs w:val="22"/>
+          <w:highlight w:val="cyan"/>
+          <w:rtl w:val="0"/>
+        </w:rPr>
+        <w:t xml:space="preserve">{%p for item in adoptions %}</w:t>
       </w:r>
     </w:p>
     <w:p>
@@ -1080,7 +1140,7 @@
           <w:highlight w:val="yellow"/>
           <w:rtl w:val="0"/>
         </w:rPr>
-        <w:t xml:space="preserve">{{ item  }}</w:t>
+        <w:t xml:space="preserve">{{ item }}</w:t>
       </w:r>
       <w:r>
         <w:rPr>
@@ -1207,6 +1267,7 @@
           <w:color w:val="000000"/>
           <w:sz w:val="22"/>
           <w:szCs w:val="22"/>
+          <w:highlight w:val="cyan"/>
           <w:vertAlign w:val="baseline"/>
         </w:rPr>
       </w:pPr>
@@ -1231,26 +1292,6 @@
           <w:vertAlign w:val="baseline"/>
           <w:rtl w:val="0"/>
         </w:rPr>
-        <w:t xml:space="preserve"> Presidente: </w:t>
-      </w:r>
-      <w:r>
-        <w:rPr>
-          <w:rFonts w:ascii="Calibri" w:cs="Calibri" w:eastAsia="Calibri" w:hAnsi="Calibri"/>
-          <w:sz w:val="22"/>
-          <w:szCs w:val="22"/>
-          <w:shd w:fill="dd7e6b" w:val="clear"/>
-          <w:rtl w:val="0"/>
-        </w:rPr>
-        <w:t xml:space="preserve">{{ chairman_name }}</w:t>
-      </w:r>
-      <w:r>
-        <w:rPr>
-          <w:rFonts w:ascii="Calibri" w:cs="Calibri" w:eastAsia="Calibri" w:hAnsi="Calibri"/>
-          <w:sz w:val="22"/>
-          <w:szCs w:val="22"/>
-          <w:vertAlign w:val="baseline"/>
-          <w:rtl w:val="0"/>
-        </w:rPr>
         <w:t xml:space="preserve"> </w:t>
       </w:r>
       <w:r>
@@ -1259,6 +1300,71 @@
           <w:color w:val="000000"/>
           <w:sz w:val="22"/>
           <w:szCs w:val="22"/>
+          <w:highlight w:val="cyan"/>
+          <w:vertAlign w:val="baseline"/>
+          <w:rtl w:val="0"/>
+        </w:rPr>
+        <w:t xml:space="preserve">{% for item in </w:t>
+      </w:r>
+      <w:r>
+        <w:rPr>
+          <w:rFonts w:ascii="Calibri" w:cs="Calibri" w:eastAsia="Calibri" w:hAnsi="Calibri"/>
+          <w:sz w:val="22"/>
+          <w:szCs w:val="22"/>
+          <w:highlight w:val="cyan"/>
+          <w:rtl w:val="0"/>
+        </w:rPr>
+        <w:t xml:space="preserve">presiding_officers</w:t>
+      </w:r>
+      <w:r>
+        <w:rPr>
+          <w:rFonts w:ascii="Calibri" w:cs="Calibri" w:eastAsia="Calibri" w:hAnsi="Calibri"/>
+          <w:color w:val="000000"/>
+          <w:sz w:val="22"/>
+          <w:szCs w:val="22"/>
+          <w:highlight w:val="cyan"/>
+          <w:vertAlign w:val="baseline"/>
+          <w:rtl w:val="0"/>
+        </w:rPr>
+        <w:t xml:space="preserve"> %}</w:t>
+      </w:r>
+      <w:r>
+        <w:rPr>
+          <w:rFonts w:ascii="Calibri" w:cs="Calibri" w:eastAsia="Calibri" w:hAnsi="Calibri"/>
+          <w:color w:val="000000"/>
+          <w:sz w:val="22"/>
+          <w:szCs w:val="22"/>
+          <w:vertAlign w:val="baseline"/>
+          <w:rtl w:val="0"/>
+        </w:rPr>
+        <w:t xml:space="preserve">Presidente: </w:t>
+      </w:r>
+      <w:r>
+        <w:rPr>
+          <w:rFonts w:ascii="Calibri" w:cs="Calibri" w:eastAsia="Calibri" w:hAnsi="Calibri"/>
+          <w:sz w:val="22"/>
+          <w:szCs w:val="22"/>
+          <w:highlight w:val="yellow"/>
+          <w:rtl w:val="0"/>
+        </w:rPr>
+        <w:t xml:space="preserve">{{ item.chairman_name }}</w:t>
+      </w:r>
+      <w:r>
+        <w:rPr>
+          <w:rFonts w:ascii="Calibri" w:cs="Calibri" w:eastAsia="Calibri" w:hAnsi="Calibri"/>
+          <w:sz w:val="22"/>
+          <w:szCs w:val="22"/>
+          <w:vertAlign w:val="baseline"/>
+          <w:rtl w:val="0"/>
+        </w:rPr>
+        <w:t xml:space="preserve"> </w:t>
+      </w:r>
+      <w:r>
+        <w:rPr>
+          <w:rFonts w:ascii="Calibri" w:cs="Calibri" w:eastAsia="Calibri" w:hAnsi="Calibri"/>
+          <w:color w:val="000000"/>
+          <w:sz w:val="22"/>
+          <w:szCs w:val="22"/>
           <w:vertAlign w:val="baseline"/>
           <w:rtl w:val="0"/>
         </w:rPr>
@@ -1269,7 +1375,7 @@
           <w:rFonts w:ascii="Calibri" w:cs="Calibri" w:eastAsia="Calibri" w:hAnsi="Calibri"/>
           <w:sz w:val="22"/>
           <w:szCs w:val="22"/>
-          <w:shd w:fill="dd7e6b" w:val="clear"/>
+          <w:highlight w:val="yellow"/>
           <w:rtl w:val="0"/>
         </w:rPr>
         <w:t xml:space="preserve">{{ secretary_name }}</w:t>
@@ -1277,13 +1383,17 @@
       <w:r>
         <w:rPr>
           <w:rFonts w:ascii="Calibri" w:cs="Calibri" w:eastAsia="Calibri" w:hAnsi="Calibri"/>
-          <w:color w:val="000000"/>
-          <w:sz w:val="22"/>
-          <w:szCs w:val="22"/>
-          <w:vertAlign w:val="baseline"/>
-          <w:rtl w:val="0"/>
-        </w:rPr>
-        <w:t xml:space="preserve">.</w:t>
+          <w:sz w:val="22"/>
+          <w:szCs w:val="22"/>
+          <w:highlight w:val="cyan"/>
+          <w:rtl w:val="0"/>
+        </w:rPr>
+        <w:t xml:space="preserve">{% endfor %}.</w:t>
+      </w:r>
+      <w:r>
+        <w:rPr>
+          <w:rtl w:val="0"/>
+        </w:rPr>
       </w:r>
     </w:p>
     <w:p>
@@ -1534,6 +1644,33 @@
     </w:p>
     <w:p>
       <w:pPr>
+        <w:spacing w:line="300" w:lineRule="auto"/>
+        <w:jc w:val="center"/>
+        <w:rPr>
+          <w:rFonts w:ascii="Calibri" w:cs="Calibri" w:eastAsia="Calibri" w:hAnsi="Calibri"/>
+          <w:b w:val="1"/>
+          <w:sz w:val="22"/>
+          <w:szCs w:val="22"/>
+        </w:rPr>
+      </w:pPr>
+      <w:r>
+        <w:rPr>
+          <w:rFonts w:ascii="Calibri" w:cs="Calibri" w:eastAsia="Calibri" w:hAnsi="Calibri"/>
+          <w:sz w:val="22"/>
+          <w:szCs w:val="22"/>
+          <w:highlight w:val="cyan"/>
+          <w:rtl w:val="0"/>
+        </w:rPr>
+        <w:t xml:space="preserve">{%p for item in presiding_officers %}</w:t>
+      </w:r>
+      <w:r>
+        <w:rPr>
+          <w:rtl w:val="0"/>
+        </w:rPr>
+      </w:r>
+    </w:p>
+    <w:p>
+      <w:pPr>
         <w:spacing w:before="300" w:line="300" w:lineRule="auto"/>
         <w:jc w:val="center"/>
         <w:rPr>
@@ -1567,13 +1704,8 @@
       </w:pPr>
       <w:r>
         <w:rPr>
-          <w:rFonts w:ascii="Calibri" w:cs="Calibri" w:eastAsia="Calibri" w:hAnsi="Calibri"/>
-          <w:sz w:val="22"/>
-          <w:szCs w:val="22"/>
-          <w:highlight w:val="cyan"/>
-          <w:rtl w:val="0"/>
-        </w:rPr>
-        <w:t xml:space="preserve">{%p for item in contractors %}</w:t>
+          <w:rtl w:val="0"/>
+        </w:rPr>
       </w:r>
     </w:p>
     <w:p>
@@ -1601,7 +1733,7 @@
           <w:shd w:fill="ff9900" w:val="clear"/>
           <w:rtl w:val="0"/>
         </w:rPr>
-        <w:t xml:space="preserve">{{  generate_anchor('signHere',item.email)  }}</w:t>
+        <w:t xml:space="preserve">{{  generate_anchor('signHere',item.chairman_email)  }}</w:t>
       </w:r>
       <w:r>
         <w:rPr>
@@ -1637,44 +1769,26 @@
         <w:jc w:val="center"/>
         <w:rPr>
           <w:rFonts w:ascii="Calibri" w:cs="Calibri" w:eastAsia="Calibri" w:hAnsi="Calibri"/>
-          <w:b w:val="1"/>
-          <w:sz w:val="22"/>
-          <w:szCs w:val="22"/>
-          <w:highlight w:val="yellow"/>
-        </w:rPr>
-      </w:pPr>
-      <w:r>
-        <w:rPr>
-          <w:rFonts w:ascii="Calibri" w:cs="Calibri" w:eastAsia="Calibri" w:hAnsi="Calibri"/>
-          <w:b w:val="1"/>
-          <w:sz w:val="22"/>
-          <w:szCs w:val="22"/>
-          <w:highlight w:val="yellow"/>
-          <w:rtl w:val="0"/>
-        </w:rPr>
-        <w:t xml:space="preserve">{{ item.name.text | upper }}</w:t>
-      </w:r>
-    </w:p>
-    <w:p>
-      <w:pPr>
-        <w:spacing w:line="300" w:lineRule="auto"/>
-        <w:jc w:val="center"/>
-        <w:rPr>
-          <w:rFonts w:ascii="Calibri" w:cs="Calibri" w:eastAsia="Calibri" w:hAnsi="Calibri"/>
-          <w:sz w:val="22"/>
-          <w:szCs w:val="22"/>
-          <w:highlight w:val="cyan"/>
-        </w:rPr>
-      </w:pPr>
-      <w:r>
-        <w:rPr>
-          <w:rFonts w:ascii="Calibri" w:cs="Calibri" w:eastAsia="Calibri" w:hAnsi="Calibri"/>
-          <w:sz w:val="22"/>
-          <w:szCs w:val="22"/>
-          <w:highlight w:val="cyan"/>
-          <w:rtl w:val="0"/>
-        </w:rPr>
-        <w:t xml:space="preserve">{%p endfor %}</w:t>
+          <w:sz w:val="22"/>
+          <w:szCs w:val="22"/>
+          <w:highlight w:val="cyan"/>
+        </w:rPr>
+      </w:pPr>
+      <w:r>
+        <w:rPr>
+          <w:rFonts w:ascii="Calibri" w:cs="Calibri" w:eastAsia="Calibri" w:hAnsi="Calibri"/>
+          <w:b w:val="1"/>
+          <w:sz w:val="22"/>
+          <w:szCs w:val="22"/>
+          <w:highlight w:val="yellow"/>
+          <w:rtl w:val="0"/>
+        </w:rPr>
+        <w:t xml:space="preserve">{{ item.chairman_name | upper }}</w:t>
+      </w:r>
+      <w:r>
+        <w:rPr>
+          <w:rtl w:val="0"/>
+        </w:rPr>
       </w:r>
     </w:p>
     <w:p>
@@ -1697,28 +1811,6 @@
           <w:rtl w:val="0"/>
         </w:rPr>
         <w:t xml:space="preserve">Secretário da Mesa:</w:t>
-      </w:r>
-    </w:p>
-    <w:p>
-      <w:pPr>
-        <w:spacing w:line="300" w:lineRule="auto"/>
-        <w:jc w:val="center"/>
-        <w:rPr>
-          <w:rFonts w:ascii="Calibri" w:cs="Calibri" w:eastAsia="Calibri" w:hAnsi="Calibri"/>
-          <w:b w:val="1"/>
-          <w:sz w:val="22"/>
-          <w:szCs w:val="22"/>
-        </w:rPr>
-      </w:pPr>
-      <w:r>
-        <w:rPr>
-          <w:rFonts w:ascii="Calibri" w:cs="Calibri" w:eastAsia="Calibri" w:hAnsi="Calibri"/>
-          <w:sz w:val="22"/>
-          <w:szCs w:val="22"/>
-          <w:highlight w:val="cyan"/>
-          <w:rtl w:val="0"/>
-        </w:rPr>
-        <w:t xml:space="preserve">{%p for item in contractors %}</w:t>
       </w:r>
       <w:r>
         <w:rPr>
@@ -1753,7 +1845,7 @@
           <w:shd w:fill="ff9900" w:val="clear"/>
           <w:rtl w:val="0"/>
         </w:rPr>
-        <w:t xml:space="preserve">{{  generate_anchor('signHere',item.email)  }}</w:t>
+        <w:t xml:space="preserve">{{  generate_anchor('signHere',item.secretary_email)  }}</w:t>
       </w:r>
     </w:p>
     <w:p>
@@ -1799,7 +1891,7 @@
           <w:highlight w:val="yellow"/>
           <w:rtl w:val="0"/>
         </w:rPr>
-        <w:t xml:space="preserve">{{ item.name.text | upper }}</w:t>
+        <w:t xml:space="preserve">{{ item.secretary_name | upper }}</w:t>
       </w:r>
     </w:p>
     <w:p>

</xml_diff>

<commit_message>
el-236: Correção realizada até o tópico 8 do template
</commit_message>
<xml_diff>
--- a/docassemble/docassemble/brcomeducalegal/data/templates/ata-assembleia-geral-ordinaria.docx
+++ b/docassemble/docassemble/brcomeducalegal/data/templates/ata-assembleia-geral-ordinaria.docx
@@ -719,17 +719,6 @@
           <w:rFonts w:ascii="Calibri" w:cs="Calibri" w:eastAsia="Calibri" w:hAnsi="Calibri"/>
           <w:sz w:val="22"/>
           <w:szCs w:val="22"/>
-          <w:highlight w:val="cyan"/>
-          <w:vertAlign w:val="baseline"/>
-          <w:rtl w:val="0"/>
-        </w:rPr>
-        <w:t xml:space="preserve">{% for item in presiding_officers %}</w:t>
-      </w:r>
-      <w:r>
-        <w:rPr>
-          <w:rFonts w:ascii="Calibri" w:cs="Calibri" w:eastAsia="Calibri" w:hAnsi="Calibri"/>
-          <w:sz w:val="22"/>
-          <w:szCs w:val="22"/>
           <w:vertAlign w:val="baseline"/>
           <w:rtl w:val="0"/>
         </w:rPr>
@@ -744,28 +733,70 @@
           <w:vertAlign w:val="baseline"/>
           <w:rtl w:val="0"/>
         </w:rPr>
-        <w:t xml:space="preserve">{{ item.</w:t>
-      </w:r>
-      <w:r>
-        <w:rPr>
-          <w:rFonts w:ascii="Calibri" w:cs="Calibri" w:eastAsia="Calibri" w:hAnsi="Calibri"/>
-          <w:sz w:val="22"/>
-          <w:szCs w:val="22"/>
-          <w:highlight w:val="yellow"/>
-          <w:rtl w:val="0"/>
-        </w:rPr>
-        <w:t xml:space="preserve">c</w:t>
-      </w:r>
-      <w:r>
-        <w:rPr>
-          <w:rFonts w:ascii="Calibri" w:cs="Calibri" w:eastAsia="Calibri" w:hAnsi="Calibri"/>
-          <w:sz w:val="22"/>
-          <w:szCs w:val="22"/>
-          <w:highlight w:val="yellow"/>
-          <w:vertAlign w:val="baseline"/>
-          <w:rtl w:val="0"/>
-        </w:rPr>
-        <w:t xml:space="preserve">hairman</w:t>
+        <w:t xml:space="preserve">{{ </w:t>
+      </w:r>
+      <w:r>
+        <w:rPr>
+          <w:rFonts w:ascii="Calibri" w:cs="Calibri" w:eastAsia="Calibri" w:hAnsi="Calibri"/>
+          <w:sz w:val="22"/>
+          <w:szCs w:val="22"/>
+          <w:highlight w:val="yellow"/>
+          <w:rtl w:val="0"/>
+        </w:rPr>
+        <w:t xml:space="preserve">chairman_name</w:t>
+      </w:r>
+      <w:r>
+        <w:rPr>
+          <w:rFonts w:ascii="Calibri" w:cs="Calibri" w:eastAsia="Calibri" w:hAnsi="Calibri"/>
+          <w:sz w:val="22"/>
+          <w:szCs w:val="22"/>
+          <w:highlight w:val="yellow"/>
+          <w:vertAlign w:val="baseline"/>
+          <w:rtl w:val="0"/>
+        </w:rPr>
+        <w:t xml:space="preserve"> }}</w:t>
+      </w:r>
+      <w:r>
+        <w:rPr>
+          <w:rFonts w:ascii="Calibri" w:cs="Calibri" w:eastAsia="Calibri" w:hAnsi="Calibri"/>
+          <w:sz w:val="22"/>
+          <w:szCs w:val="22"/>
+          <w:vertAlign w:val="baseline"/>
+          <w:rtl w:val="0"/>
+        </w:rPr>
+        <w:t xml:space="preserve">, que convidou o(a) Sr(a).</w:t>
+      </w:r>
+      <w:r>
+        <w:rPr>
+          <w:rFonts w:ascii="Calibri" w:cs="Calibri" w:eastAsia="Calibri" w:hAnsi="Calibri"/>
+          <w:sz w:val="22"/>
+          <w:szCs w:val="22"/>
+          <w:highlight w:val="yellow"/>
+          <w:vertAlign w:val="baseline"/>
+          <w:rtl w:val="0"/>
+        </w:rPr>
+        <w:t xml:space="preserve"> {{ </w:t>
+      </w:r>
+      <w:r>
+        <w:rPr>
+          <w:rFonts w:ascii="Calibri" w:cs="Calibri" w:eastAsia="Calibri" w:hAnsi="Calibri"/>
+          <w:sz w:val="22"/>
+          <w:szCs w:val="22"/>
+          <w:highlight w:val="yellow"/>
+          <w:rtl w:val="0"/>
+        </w:rPr>
+        <w:t xml:space="preserve">s</w:t>
+      </w:r>
+      <w:r>
+        <w:rPr>
+          <w:rFonts w:ascii="Calibri" w:cs="Calibri" w:eastAsia="Calibri" w:hAnsi="Calibri"/>
+          <w:sz w:val="22"/>
+          <w:szCs w:val="22"/>
+          <w:highlight w:val="yellow"/>
+          <w:vertAlign w:val="baseline"/>
+          <w:rtl w:val="0"/>
+        </w:rPr>
+        <w:t xml:space="preserve">ecretary</w:t>
       </w:r>
       <w:r>
         <w:rPr>
@@ -791,69 +822,6 @@
       <w:r>
         <w:rPr>
           <w:rFonts w:ascii="Calibri" w:cs="Calibri" w:eastAsia="Calibri" w:hAnsi="Calibri"/>
-          <w:sz w:val="22"/>
-          <w:szCs w:val="22"/>
-          <w:vertAlign w:val="baseline"/>
-          <w:rtl w:val="0"/>
-        </w:rPr>
-        <w:t xml:space="preserve">, que convidou o(a) Sr(a).</w:t>
-      </w:r>
-      <w:r>
-        <w:rPr>
-          <w:rFonts w:ascii="Calibri" w:cs="Calibri" w:eastAsia="Calibri" w:hAnsi="Calibri"/>
-          <w:sz w:val="22"/>
-          <w:szCs w:val="22"/>
-          <w:highlight w:val="yellow"/>
-          <w:vertAlign w:val="baseline"/>
-          <w:rtl w:val="0"/>
-        </w:rPr>
-        <w:t xml:space="preserve"> {{ item.</w:t>
-      </w:r>
-      <w:r>
-        <w:rPr>
-          <w:rFonts w:ascii="Calibri" w:cs="Calibri" w:eastAsia="Calibri" w:hAnsi="Calibri"/>
-          <w:sz w:val="22"/>
-          <w:szCs w:val="22"/>
-          <w:highlight w:val="yellow"/>
-          <w:rtl w:val="0"/>
-        </w:rPr>
-        <w:t xml:space="preserve">s</w:t>
-      </w:r>
-      <w:r>
-        <w:rPr>
-          <w:rFonts w:ascii="Calibri" w:cs="Calibri" w:eastAsia="Calibri" w:hAnsi="Calibri"/>
-          <w:sz w:val="22"/>
-          <w:szCs w:val="22"/>
-          <w:highlight w:val="yellow"/>
-          <w:vertAlign w:val="baseline"/>
-          <w:rtl w:val="0"/>
-        </w:rPr>
-        <w:t xml:space="preserve">ecretary</w:t>
-      </w:r>
-      <w:r>
-        <w:rPr>
-          <w:rFonts w:ascii="Calibri" w:cs="Calibri" w:eastAsia="Calibri" w:hAnsi="Calibri"/>
-          <w:sz w:val="22"/>
-          <w:szCs w:val="22"/>
-          <w:highlight w:val="yellow"/>
-          <w:rtl w:val="0"/>
-        </w:rPr>
-        <w:t xml:space="preserve">_name</w:t>
-      </w:r>
-      <w:r>
-        <w:rPr>
-          <w:rFonts w:ascii="Calibri" w:cs="Calibri" w:eastAsia="Calibri" w:hAnsi="Calibri"/>
-          <w:sz w:val="22"/>
-          <w:szCs w:val="22"/>
-          <w:highlight w:val="yellow"/>
-          <w:vertAlign w:val="baseline"/>
-          <w:rtl w:val="0"/>
-        </w:rPr>
-        <w:t xml:space="preserve"> }}</w:t>
-      </w:r>
-      <w:r>
-        <w:rPr>
-          <w:rFonts w:ascii="Calibri" w:cs="Calibri" w:eastAsia="Calibri" w:hAnsi="Calibri"/>
           <w:color w:val="000000"/>
           <w:sz w:val="22"/>
           <w:szCs w:val="22"/>
@@ -872,16 +840,6 @@
           <w:rtl w:val="0"/>
         </w:rPr>
         <w:t xml:space="preserve">para secretariar os trabalhos</w:t>
-      </w:r>
-      <w:r>
-        <w:rPr>
-          <w:rFonts w:ascii="Calibri" w:cs="Calibri" w:eastAsia="Calibri" w:hAnsi="Calibri"/>
-          <w:sz w:val="22"/>
-          <w:szCs w:val="22"/>
-          <w:highlight w:val="cyan"/>
-          <w:rtl w:val="0"/>
-        </w:rPr>
-        <w:t xml:space="preserve">{% endfor %}</w:t>
       </w:r>
       <w:r>
         <w:rPr>
@@ -1267,7 +1225,7 @@
           <w:color w:val="000000"/>
           <w:sz w:val="22"/>
           <w:szCs w:val="22"/>
-          <w:highlight w:val="cyan"/>
+          <w:highlight w:val="white"/>
           <w:vertAlign w:val="baseline"/>
         </w:rPr>
       </w:pPr>
@@ -1292,6 +1250,26 @@
           <w:vertAlign w:val="baseline"/>
           <w:rtl w:val="0"/>
         </w:rPr>
+        <w:t xml:space="preserve"> Presidente: </w:t>
+      </w:r>
+      <w:r>
+        <w:rPr>
+          <w:rFonts w:ascii="Calibri" w:cs="Calibri" w:eastAsia="Calibri" w:hAnsi="Calibri"/>
+          <w:sz w:val="22"/>
+          <w:szCs w:val="22"/>
+          <w:highlight w:val="yellow"/>
+          <w:rtl w:val="0"/>
+        </w:rPr>
+        <w:t xml:space="preserve">{{ chairman_name }}</w:t>
+      </w:r>
+      <w:r>
+        <w:rPr>
+          <w:rFonts w:ascii="Calibri" w:cs="Calibri" w:eastAsia="Calibri" w:hAnsi="Calibri"/>
+          <w:sz w:val="22"/>
+          <w:szCs w:val="22"/>
+          <w:vertAlign w:val="baseline"/>
+          <w:rtl w:val="0"/>
+        </w:rPr>
         <w:t xml:space="preserve"> </w:t>
       </w:r>
       <w:r>
@@ -1300,71 +1278,6 @@
           <w:color w:val="000000"/>
           <w:sz w:val="22"/>
           <w:szCs w:val="22"/>
-          <w:highlight w:val="cyan"/>
-          <w:vertAlign w:val="baseline"/>
-          <w:rtl w:val="0"/>
-        </w:rPr>
-        <w:t xml:space="preserve">{% for item in </w:t>
-      </w:r>
-      <w:r>
-        <w:rPr>
-          <w:rFonts w:ascii="Calibri" w:cs="Calibri" w:eastAsia="Calibri" w:hAnsi="Calibri"/>
-          <w:sz w:val="22"/>
-          <w:szCs w:val="22"/>
-          <w:highlight w:val="cyan"/>
-          <w:rtl w:val="0"/>
-        </w:rPr>
-        <w:t xml:space="preserve">presiding_officers</w:t>
-      </w:r>
-      <w:r>
-        <w:rPr>
-          <w:rFonts w:ascii="Calibri" w:cs="Calibri" w:eastAsia="Calibri" w:hAnsi="Calibri"/>
-          <w:color w:val="000000"/>
-          <w:sz w:val="22"/>
-          <w:szCs w:val="22"/>
-          <w:highlight w:val="cyan"/>
-          <w:vertAlign w:val="baseline"/>
-          <w:rtl w:val="0"/>
-        </w:rPr>
-        <w:t xml:space="preserve"> %}</w:t>
-      </w:r>
-      <w:r>
-        <w:rPr>
-          <w:rFonts w:ascii="Calibri" w:cs="Calibri" w:eastAsia="Calibri" w:hAnsi="Calibri"/>
-          <w:color w:val="000000"/>
-          <w:sz w:val="22"/>
-          <w:szCs w:val="22"/>
-          <w:vertAlign w:val="baseline"/>
-          <w:rtl w:val="0"/>
-        </w:rPr>
-        <w:t xml:space="preserve">Presidente: </w:t>
-      </w:r>
-      <w:r>
-        <w:rPr>
-          <w:rFonts w:ascii="Calibri" w:cs="Calibri" w:eastAsia="Calibri" w:hAnsi="Calibri"/>
-          <w:sz w:val="22"/>
-          <w:szCs w:val="22"/>
-          <w:highlight w:val="yellow"/>
-          <w:rtl w:val="0"/>
-        </w:rPr>
-        <w:t xml:space="preserve">{{ item.chairman_name }}</w:t>
-      </w:r>
-      <w:r>
-        <w:rPr>
-          <w:rFonts w:ascii="Calibri" w:cs="Calibri" w:eastAsia="Calibri" w:hAnsi="Calibri"/>
-          <w:sz w:val="22"/>
-          <w:szCs w:val="22"/>
-          <w:vertAlign w:val="baseline"/>
-          <w:rtl w:val="0"/>
-        </w:rPr>
-        <w:t xml:space="preserve"> </w:t>
-      </w:r>
-      <w:r>
-        <w:rPr>
-          <w:rFonts w:ascii="Calibri" w:cs="Calibri" w:eastAsia="Calibri" w:hAnsi="Calibri"/>
-          <w:color w:val="000000"/>
-          <w:sz w:val="22"/>
-          <w:szCs w:val="22"/>
           <w:vertAlign w:val="baseline"/>
           <w:rtl w:val="0"/>
         </w:rPr>
@@ -1385,10 +1298,10 @@
           <w:rFonts w:ascii="Calibri" w:cs="Calibri" w:eastAsia="Calibri" w:hAnsi="Calibri"/>
           <w:sz w:val="22"/>
           <w:szCs w:val="22"/>
-          <w:highlight w:val="cyan"/>
-          <w:rtl w:val="0"/>
-        </w:rPr>
-        <w:t xml:space="preserve">{% endfor %}.</w:t>
+          <w:highlight w:val="white"/>
+          <w:rtl w:val="0"/>
+        </w:rPr>
+        <w:t xml:space="preserve">.</w:t>
       </w:r>
       <w:r>
         <w:rPr>
@@ -1644,33 +1557,6 @@
     </w:p>
     <w:p>
       <w:pPr>
-        <w:spacing w:line="300" w:lineRule="auto"/>
-        <w:jc w:val="center"/>
-        <w:rPr>
-          <w:rFonts w:ascii="Calibri" w:cs="Calibri" w:eastAsia="Calibri" w:hAnsi="Calibri"/>
-          <w:b w:val="1"/>
-          <w:sz w:val="22"/>
-          <w:szCs w:val="22"/>
-        </w:rPr>
-      </w:pPr>
-      <w:r>
-        <w:rPr>
-          <w:rFonts w:ascii="Calibri" w:cs="Calibri" w:eastAsia="Calibri" w:hAnsi="Calibri"/>
-          <w:sz w:val="22"/>
-          <w:szCs w:val="22"/>
-          <w:highlight w:val="cyan"/>
-          <w:rtl w:val="0"/>
-        </w:rPr>
-        <w:t xml:space="preserve">{%p for item in presiding_officers %}</w:t>
-      </w:r>
-      <w:r>
-        <w:rPr>
-          <w:rtl w:val="0"/>
-        </w:rPr>
-      </w:r>
-    </w:p>
-    <w:p>
-      <w:pPr>
         <w:spacing w:before="300" w:line="300" w:lineRule="auto"/>
         <w:jc w:val="center"/>
         <w:rPr>
@@ -1733,7 +1619,7 @@
           <w:shd w:fill="ff9900" w:val="clear"/>
           <w:rtl w:val="0"/>
         </w:rPr>
-        <w:t xml:space="preserve">{{  generate_anchor('signHere',item.chairman_email)  }}</w:t>
+        <w:t xml:space="preserve">{{  generate_anchor('signHere',chairman_email)  }}</w:t>
       </w:r>
       <w:r>
         <w:rPr>
@@ -1783,7 +1669,7 @@
           <w:highlight w:val="yellow"/>
           <w:rtl w:val="0"/>
         </w:rPr>
-        <w:t xml:space="preserve">{{ item.chairman_name | upper }}</w:t>
+        <w:t xml:space="preserve">{{ chairman_name | upper }}</w:t>
       </w:r>
       <w:r>
         <w:rPr>
@@ -1845,7 +1731,7 @@
           <w:shd w:fill="ff9900" w:val="clear"/>
           <w:rtl w:val="0"/>
         </w:rPr>
-        <w:t xml:space="preserve">{{  generate_anchor('signHere',item.secretary_email)  }}</w:t>
+        <w:t xml:space="preserve">{{  generate_anchor('signHere',secretary_email)  }}</w:t>
       </w:r>
     </w:p>
     <w:p>
@@ -1876,43 +1762,20 @@
         <w:jc w:val="center"/>
         <w:rPr>
           <w:rFonts w:ascii="Calibri" w:cs="Calibri" w:eastAsia="Calibri" w:hAnsi="Calibri"/>
-          <w:b w:val="1"/>
-          <w:sz w:val="22"/>
-          <w:szCs w:val="22"/>
-          <w:highlight w:val="yellow"/>
-        </w:rPr>
-      </w:pPr>
-      <w:r>
-        <w:rPr>
-          <w:rFonts w:ascii="Calibri" w:cs="Calibri" w:eastAsia="Calibri" w:hAnsi="Calibri"/>
-          <w:b w:val="1"/>
-          <w:sz w:val="22"/>
-          <w:szCs w:val="22"/>
-          <w:highlight w:val="yellow"/>
-          <w:rtl w:val="0"/>
-        </w:rPr>
-        <w:t xml:space="preserve">{{ item.secretary_name | upper }}</w:t>
-      </w:r>
-    </w:p>
-    <w:p>
-      <w:pPr>
-        <w:spacing w:line="300" w:lineRule="auto"/>
-        <w:jc w:val="center"/>
-        <w:rPr>
-          <w:rFonts w:ascii="Calibri" w:cs="Calibri" w:eastAsia="Calibri" w:hAnsi="Calibri"/>
-          <w:sz w:val="22"/>
-          <w:szCs w:val="22"/>
-        </w:rPr>
-      </w:pPr>
-      <w:r>
-        <w:rPr>
-          <w:rFonts w:ascii="Calibri" w:cs="Calibri" w:eastAsia="Calibri" w:hAnsi="Calibri"/>
-          <w:sz w:val="22"/>
-          <w:szCs w:val="22"/>
-          <w:highlight w:val="cyan"/>
-          <w:rtl w:val="0"/>
-        </w:rPr>
-        <w:t xml:space="preserve">{%p endfor %}</w:t>
+          <w:sz w:val="22"/>
+          <w:szCs w:val="22"/>
+        </w:rPr>
+      </w:pPr>
+      <w:r>
+        <w:rPr>
+          <w:rFonts w:ascii="Calibri" w:cs="Calibri" w:eastAsia="Calibri" w:hAnsi="Calibri"/>
+          <w:b w:val="1"/>
+          <w:sz w:val="22"/>
+          <w:szCs w:val="22"/>
+          <w:highlight w:val="yellow"/>
+          <w:rtl w:val="0"/>
+        </w:rPr>
+        <w:t xml:space="preserve">{{ secretary_name | upper }}</w:t>
       </w:r>
       <w:r>
         <w:rPr>

</xml_diff>

<commit_message>
el-236: Incluido primeira parte dos acionistas
</commit_message>
<xml_diff>
--- a/docassemble/docassemble/brcomeducalegal/data/templates/ata-assembleia-geral-ordinaria.docx
+++ b/docassemble/docassemble/brcomeducalegal/data/templates/ata-assembleia-geral-ordinaria.docx
@@ -1355,7 +1355,7 @@
           <w:highlight w:val="cyan"/>
           <w:rtl w:val="0"/>
         </w:rPr>
-        <w:t xml:space="preserve">{% for item in shareholders %}{% if item.person_type  == 'organization' %}</w:t>
+        <w:t xml:space="preserve">{% for item in shareholders %}{% if item.type  == 'organization' %}</w:t>
       </w:r>
       <w:r>
         <w:rPr>
@@ -1387,27 +1387,18 @@
           <w:highlight w:val="white"/>
           <w:rtl w:val="0"/>
         </w:rPr>
-        <w:t xml:space="preserve">pessoa jurídica de direito privado,</w:t>
-      </w:r>
-      <w:r>
-        <w:rPr>
-          <w:rFonts w:ascii="Calibri" w:cs="Calibri" w:eastAsia="Calibri" w:hAnsi="Calibri"/>
-          <w:sz w:val="22"/>
-          <w:szCs w:val="22"/>
-          <w:highlight w:val="yellow"/>
-          <w:rtl w:val="0"/>
-        </w:rPr>
-        <w:t xml:space="preserve">{{ item.name.text  | upper }}, </w:t>
-      </w:r>
-      <w:r>
-        <w:rPr>
-          <w:rFonts w:ascii="Calibri" w:cs="Calibri" w:eastAsia="Calibri" w:hAnsi="Calibri"/>
-          <w:sz w:val="22"/>
-          <w:szCs w:val="22"/>
-          <w:highlight w:val="white"/>
-          <w:rtl w:val="0"/>
-        </w:rPr>
-        <w:t xml:space="preserve">neste ato devidamente representada pelos seus diretores </w:t>
+        <w:t xml:space="preserve">pessoa jurídica de direito privado, neste ato devidamente representada pelos seus diretores </w:t>
+      </w:r>
+      <w:r>
+        <w:rPr>
+          <w:rFonts w:ascii="Calibri" w:cs="Calibri" w:eastAsia="Calibri" w:hAnsi="Calibri"/>
+          <w:b w:val="1"/>
+          <w:sz w:val="22"/>
+          <w:szCs w:val="22"/>
+          <w:highlight w:val="yellow"/>
+          <w:rtl w:val="0"/>
+        </w:rPr>
+        <w:t xml:space="preserve">{{ item.name.text | upper }}, </w:t>
       </w:r>
       <w:r>
         <w:rPr>
@@ -1417,38 +1408,7 @@
           <w:highlight w:val="cyan"/>
           <w:rtl w:val="0"/>
         </w:rPr>
-        <w:t xml:space="preserve">{% for diretor in item %}</w:t>
-      </w:r>
-      <w:r>
-        <w:rPr>
-          <w:rFonts w:ascii="Calibri" w:cs="Calibri" w:eastAsia="Calibri" w:hAnsi="Calibri"/>
-          <w:sz w:val="22"/>
-          <w:szCs w:val="22"/>
-          <w:highlight w:val="yellow"/>
-          <w:rtl w:val="0"/>
-        </w:rPr>
-        <w:t xml:space="preserve"> </w:t>
-      </w:r>
-      <w:r>
-        <w:rPr>
-          <w:rFonts w:ascii="Calibri" w:cs="Calibri" w:eastAsia="Calibri" w:hAnsi="Calibri"/>
-          <w:b w:val="1"/>
-          <w:sz w:val="22"/>
-          <w:szCs w:val="22"/>
-          <w:highlight w:val="yellow"/>
-          <w:rtl w:val="0"/>
-        </w:rPr>
-        <w:t xml:space="preserve">{{ item.name.text | upper }}, </w:t>
-      </w:r>
-      <w:r>
-        <w:rPr>
-          <w:rFonts w:ascii="Calibri" w:cs="Calibri" w:eastAsia="Calibri" w:hAnsi="Calibri"/>
-          <w:sz w:val="22"/>
-          <w:szCs w:val="22"/>
-          <w:highlight w:val="cyan"/>
-          <w:rtl w:val="0"/>
-        </w:rPr>
-        <w:t xml:space="preserve">{% endfor %}{% elif item.person_type  == 'individual' %}</w:t>
+        <w:t xml:space="preserve">{% endfor %}{% elif item.type  == 'individual' %}</w:t>
       </w:r>
       <w:r>
         <w:rPr>

</xml_diff>

<commit_message>
el-236: Criado yaml e template
</commit_message>
<xml_diff>
--- a/docassemble/docassemble/brcomeducalegal/data/templates/ata-assembleia-geral-ordinaria.docx
+++ b/docassemble/docassemble/brcomeducalegal/data/templates/ata-assembleia-geral-ordinaria.docx
@@ -658,11 +658,22 @@
           <w:rFonts w:ascii="Calibri" w:cs="Calibri" w:eastAsia="Calibri" w:hAnsi="Calibri"/>
           <w:sz w:val="22"/>
           <w:szCs w:val="22"/>
-          <w:highlight w:val="yellow"/>
-          <w:vertAlign w:val="baseline"/>
-          <w:rtl w:val="0"/>
-        </w:rPr>
-        <w:t xml:space="preserve">Demonstrações financeiras da Companhia, relativos ao exercício social encerrado </w:t>
+          <w:highlight w:val="white"/>
+          <w:vertAlign w:val="baseline"/>
+          <w:rtl w:val="0"/>
+        </w:rPr>
+        <w:t xml:space="preserve">Demonstrações financeiras da Companhia, relativos ao exercício social encerrado</w:t>
+      </w:r>
+      <w:r>
+        <w:rPr>
+          <w:rFonts w:ascii="Calibri" w:cs="Calibri" w:eastAsia="Calibri" w:hAnsi="Calibri"/>
+          <w:sz w:val="22"/>
+          <w:szCs w:val="22"/>
+          <w:highlight w:val="yellow"/>
+          <w:vertAlign w:val="baseline"/>
+          <w:rtl w:val="0"/>
+        </w:rPr>
+        <w:t xml:space="preserve"> </w:t>
       </w:r>
       <w:r>
         <w:rPr>
@@ -1315,6 +1326,7 @@
         <w:jc w:val="both"/>
         <w:rPr>
           <w:rFonts w:ascii="Calibri" w:cs="Calibri" w:eastAsia="Calibri" w:hAnsi="Calibri"/>
+          <w:b w:val="1"/>
           <w:color w:val="000000"/>
           <w:sz w:val="22"/>
           <w:szCs w:val="22"/>
@@ -1335,17 +1347,6 @@
         </w:rPr>
         <w:t xml:space="preserve">ACIONISTAS PRESENTES:</w:t>
       </w:r>
-      <w:r>
-        <w:rPr>
-          <w:rFonts w:ascii="Calibri" w:cs="Calibri" w:eastAsia="Calibri" w:hAnsi="Calibri"/>
-          <w:color w:val="000000"/>
-          <w:sz w:val="22"/>
-          <w:szCs w:val="22"/>
-          <w:vertAlign w:val="baseline"/>
-          <w:rtl w:val="0"/>
-        </w:rPr>
-        <w:t xml:space="preserve"> </w:t>
-      </w:r>
     </w:p>
     <w:p>
       <w:pPr>
@@ -1353,12 +1354,14 @@
         <w:jc w:val="both"/>
         <w:rPr>
           <w:rFonts w:ascii="Calibri" w:cs="Calibri" w:eastAsia="Calibri" w:hAnsi="Calibri"/>
+          <w:color w:val="000000"/>
           <w:sz w:val="22"/>
           <w:szCs w:val="22"/>
           <w:highlight w:val="green"/>
-        </w:rPr>
-      </w:pPr>
-      <w:bookmarkStart w:colFirst="0" w:colLast="0" w:name="_dqrpo6ra5y6p" w:id="1"/>
+          <w:vertAlign w:val="baseline"/>
+        </w:rPr>
+      </w:pPr>
+      <w:bookmarkStart w:colFirst="0" w:colLast="0" w:name="_y9e0xndb1rae" w:id="1"/>
       <w:bookmarkEnd w:id="1"/>
       <w:r>
         <w:rPr>
@@ -1368,23 +1371,81 @@
           <w:highlight w:val="green"/>
           <w:rtl w:val="0"/>
         </w:rPr>
-        <w:t xml:space="preserve">{%p for item in shareholders %}</w:t>
-      </w:r>
-    </w:p>
-    <w:p>
-      <w:pPr>
-        <w:spacing w:after="240" w:before="240" w:line="300" w:lineRule="auto"/>
-        <w:ind w:firstLine="720"/>
-        <w:jc w:val="both"/>
+        <w:t xml:space="preserve">{% for shareholder in shareholders %}</w:t>
+      </w:r>
+      <w:r>
         <w:rPr>
           <w:rFonts w:ascii="Calibri" w:cs="Calibri" w:eastAsia="Calibri" w:hAnsi="Calibri"/>
           <w:sz w:val="22"/>
           <w:szCs w:val="22"/>
           <w:highlight w:val="cyan"/>
-        </w:rPr>
-      </w:pPr>
-      <w:bookmarkStart w:colFirst="0" w:colLast="0" w:name="_v4nwt79uxyph" w:id="2"/>
-      <w:bookmarkEnd w:id="2"/>
+          <w:rtl w:val="0"/>
+        </w:rPr>
+        <w:t xml:space="preserve">{% if shareholder.type == 'organization' %}</w:t>
+      </w:r>
+      <w:r>
+        <w:rPr>
+          <w:rFonts w:ascii="Calibri" w:cs="Calibri" w:eastAsia="Calibri" w:hAnsi="Calibri"/>
+          <w:b w:val="1"/>
+          <w:sz w:val="22"/>
+          <w:szCs w:val="22"/>
+          <w:highlight w:val="yellow"/>
+          <w:rtl w:val="0"/>
+        </w:rPr>
+        <w:t xml:space="preserve">{{ shareholder.name.text | upper }},</w:t>
+      </w:r>
+      <w:r>
+        <w:rPr>
+          <w:rFonts w:ascii="Calibri" w:cs="Calibri" w:eastAsia="Calibri" w:hAnsi="Calibri"/>
+          <w:b w:val="1"/>
+          <w:sz w:val="22"/>
+          <w:szCs w:val="22"/>
+          <w:highlight w:val="white"/>
+          <w:rtl w:val="0"/>
+        </w:rPr>
+        <w:t xml:space="preserve"> </w:t>
+      </w:r>
+      <w:r>
+        <w:rPr>
+          <w:rFonts w:ascii="Calibri" w:cs="Calibri" w:eastAsia="Calibri" w:hAnsi="Calibri"/>
+          <w:sz w:val="22"/>
+          <w:szCs w:val="22"/>
+          <w:highlight w:val="white"/>
+          <w:rtl w:val="0"/>
+        </w:rPr>
+        <w:t xml:space="preserve">pessoa jurídica de direito privado, neste ato devidamente representada pelos seus diretores </w:t>
+      </w:r>
+      <w:r>
+        <w:rPr>
+          <w:rFonts w:ascii="Calibri" w:cs="Calibri" w:eastAsia="Calibri" w:hAnsi="Calibri"/>
+          <w:sz w:val="22"/>
+          <w:szCs w:val="22"/>
+          <w:shd w:fill="d5a6bd" w:val="clear"/>
+          <w:rtl w:val="0"/>
+        </w:rPr>
+        <w:t xml:space="preserve">{% for representative in shareholder.child %}</w:t>
+      </w:r>
+      <w:r>
+        <w:rPr>
+          <w:rFonts w:ascii="Calibri" w:cs="Calibri" w:eastAsia="Calibri" w:hAnsi="Calibri"/>
+          <w:b w:val="1"/>
+          <w:sz w:val="22"/>
+          <w:szCs w:val="22"/>
+          <w:highlight w:val="yellow"/>
+          <w:rtl w:val="0"/>
+        </w:rPr>
+        <w:t xml:space="preserve">{{ representative.name.first| upper }}, </w:t>
+      </w:r>
+      <w:r>
+        <w:rPr>
+          <w:rFonts w:ascii="Calibri" w:cs="Calibri" w:eastAsia="Calibri" w:hAnsi="Calibri"/>
+          <w:sz w:val="22"/>
+          <w:szCs w:val="22"/>
+          <w:shd w:fill="d5a6bd" w:val="clear"/>
+          <w:rtl w:val="0"/>
+        </w:rPr>
+        <w:t xml:space="preserve">{% endfor %}</w:t>
+      </w:r>
       <w:r>
         <w:rPr>
           <w:rFonts w:ascii="Calibri" w:cs="Calibri" w:eastAsia="Calibri" w:hAnsi="Calibri"/>
@@ -1393,245 +1454,38 @@
           <w:highlight w:val="cyan"/>
           <w:rtl w:val="0"/>
         </w:rPr>
-        <w:t xml:space="preserve">{%p if item.type == 'organization' %}</w:t>
-      </w:r>
-    </w:p>
-    <w:p>
-      <w:pPr>
-        <w:spacing w:after="240" w:before="240" w:line="300" w:lineRule="auto"/>
-        <w:ind w:left="1440" w:firstLine="0"/>
-        <w:jc w:val="both"/>
-        <w:rPr>
-          <w:rFonts w:ascii="Calibri" w:cs="Calibri" w:eastAsia="Calibri" w:hAnsi="Calibri"/>
-          <w:sz w:val="22"/>
-          <w:szCs w:val="22"/>
-          <w:highlight w:val="white"/>
-        </w:rPr>
-      </w:pPr>
-      <w:bookmarkStart w:colFirst="0" w:colLast="0" w:name="_6zcv4k48h94c" w:id="3"/>
-      <w:bookmarkEnd w:id="3"/>
-      <w:r>
-        <w:rPr>
-          <w:rFonts w:ascii="Calibri" w:cs="Calibri" w:eastAsia="Calibri" w:hAnsi="Calibri"/>
-          <w:b w:val="1"/>
-          <w:sz w:val="22"/>
-          <w:szCs w:val="22"/>
-          <w:highlight w:val="yellow"/>
-          <w:rtl w:val="0"/>
-        </w:rPr>
-        <w:t xml:space="preserve">{{ item.name.text | upper }},</w:t>
-      </w:r>
-      <w:r>
-        <w:rPr>
-          <w:rFonts w:ascii="Calibri" w:cs="Calibri" w:eastAsia="Calibri" w:hAnsi="Calibri"/>
-          <w:b w:val="1"/>
-          <w:sz w:val="22"/>
-          <w:szCs w:val="22"/>
-          <w:highlight w:val="white"/>
-          <w:rtl w:val="0"/>
-        </w:rPr>
-        <w:t xml:space="preserve"> </w:t>
-      </w:r>
-      <w:r>
-        <w:rPr>
-          <w:rFonts w:ascii="Calibri" w:cs="Calibri" w:eastAsia="Calibri" w:hAnsi="Calibri"/>
-          <w:sz w:val="22"/>
-          <w:szCs w:val="22"/>
-          <w:highlight w:val="white"/>
-          <w:rtl w:val="0"/>
-        </w:rPr>
-        <w:t xml:space="preserve">pessoa jurídica de direito privado, neste ato devidamente representada pelos seus diretores </w:t>
-      </w:r>
-    </w:p>
-    <w:p>
-      <w:pPr>
-        <w:spacing w:after="240" w:before="240" w:line="300" w:lineRule="auto"/>
-        <w:ind w:left="720" w:firstLine="720"/>
-        <w:jc w:val="both"/>
-        <w:rPr>
-          <w:rFonts w:ascii="Calibri" w:cs="Calibri" w:eastAsia="Calibri" w:hAnsi="Calibri"/>
-          <w:sz w:val="22"/>
-          <w:szCs w:val="22"/>
-          <w:shd w:fill="d5a6bd" w:val="clear"/>
-        </w:rPr>
-      </w:pPr>
-      <w:bookmarkStart w:colFirst="0" w:colLast="0" w:name="_f2g0fp3d7qcl" w:id="4"/>
-      <w:bookmarkEnd w:id="4"/>
-      <w:r>
-        <w:rPr>
-          <w:rFonts w:ascii="Calibri" w:cs="Calibri" w:eastAsia="Calibri" w:hAnsi="Calibri"/>
-          <w:sz w:val="22"/>
-          <w:szCs w:val="22"/>
-          <w:shd w:fill="d5a6bd" w:val="clear"/>
-          <w:rtl w:val="0"/>
-        </w:rPr>
-        <w:t xml:space="preserve">{%p for pf in item %}</w:t>
-      </w:r>
-    </w:p>
-    <w:p>
-      <w:pPr>
-        <w:spacing w:after="240" w:before="240" w:line="300" w:lineRule="auto"/>
-        <w:ind w:left="1440" w:firstLine="720"/>
-        <w:jc w:val="both"/>
-        <w:rPr>
-          <w:rFonts w:ascii="Calibri" w:cs="Calibri" w:eastAsia="Calibri" w:hAnsi="Calibri"/>
-          <w:b w:val="1"/>
-          <w:sz w:val="22"/>
-          <w:szCs w:val="22"/>
-          <w:highlight w:val="yellow"/>
-        </w:rPr>
-      </w:pPr>
-      <w:bookmarkStart w:colFirst="0" w:colLast="0" w:name="_9mhjtqynnqar" w:id="5"/>
-      <w:bookmarkEnd w:id="5"/>
-      <w:r>
-        <w:rPr>
-          <w:rFonts w:ascii="Calibri" w:cs="Calibri" w:eastAsia="Calibri" w:hAnsi="Calibri"/>
-          <w:b w:val="1"/>
-          <w:sz w:val="22"/>
-          <w:szCs w:val="22"/>
-          <w:highlight w:val="yellow"/>
-          <w:rtl w:val="0"/>
-        </w:rPr>
-        <w:t xml:space="preserve">{{ pf.name.first| upper }}, </w:t>
-      </w:r>
-    </w:p>
-    <w:p>
-      <w:pPr>
-        <w:spacing w:after="240" w:before="240" w:line="300" w:lineRule="auto"/>
-        <w:ind w:left="720" w:firstLine="720"/>
-        <w:jc w:val="both"/>
-        <w:rPr>
-          <w:rFonts w:ascii="Calibri" w:cs="Calibri" w:eastAsia="Calibri" w:hAnsi="Calibri"/>
-          <w:sz w:val="22"/>
-          <w:szCs w:val="22"/>
-          <w:shd w:fill="d5a6bd" w:val="clear"/>
-        </w:rPr>
-      </w:pPr>
-      <w:bookmarkStart w:colFirst="0" w:colLast="0" w:name="_uhq4r3suo99l" w:id="6"/>
-      <w:bookmarkEnd w:id="6"/>
-      <w:r>
-        <w:rPr>
-          <w:rFonts w:ascii="Calibri" w:cs="Calibri" w:eastAsia="Calibri" w:hAnsi="Calibri"/>
-          <w:sz w:val="22"/>
-          <w:szCs w:val="22"/>
-          <w:shd w:fill="d5a6bd" w:val="clear"/>
-          <w:rtl w:val="0"/>
-        </w:rPr>
-        <w:t xml:space="preserve">{%p endfor %}</w:t>
-      </w:r>
-    </w:p>
-    <w:p>
-      <w:pPr>
-        <w:spacing w:after="240" w:before="240" w:line="300" w:lineRule="auto"/>
-        <w:ind w:firstLine="720"/>
-        <w:jc w:val="both"/>
+        <w:t xml:space="preserve">{% elif shareholder.type  == 'individual' %}</w:t>
+      </w:r>
+      <w:r>
+        <w:rPr>
+          <w:rFonts w:ascii="Calibri" w:cs="Calibri" w:eastAsia="Calibri" w:hAnsi="Calibri"/>
+          <w:b w:val="1"/>
+          <w:sz w:val="22"/>
+          <w:szCs w:val="22"/>
+          <w:highlight w:val="yellow"/>
+          <w:rtl w:val="0"/>
+        </w:rPr>
+        <w:t xml:space="preserve">{{ shareholder.name.text | upper }},</w:t>
+      </w:r>
+      <w:r>
         <w:rPr>
           <w:rFonts w:ascii="Calibri" w:cs="Calibri" w:eastAsia="Calibri" w:hAnsi="Calibri"/>
           <w:sz w:val="22"/>
           <w:szCs w:val="22"/>
           <w:highlight w:val="cyan"/>
-        </w:rPr>
-      </w:pPr>
-      <w:bookmarkStart w:colFirst="0" w:colLast="0" w:name="_wmkabxigs93h" w:id="7"/>
-      <w:bookmarkEnd w:id="7"/>
-      <w:r>
-        <w:rPr>
-          <w:rFonts w:ascii="Calibri" w:cs="Calibri" w:eastAsia="Calibri" w:hAnsi="Calibri"/>
-          <w:sz w:val="22"/>
-          <w:szCs w:val="22"/>
-          <w:highlight w:val="cyan"/>
-          <w:rtl w:val="0"/>
-        </w:rPr>
-        <w:t xml:space="preserve">{%p elif item.type  == 'individual' %}</w:t>
-      </w:r>
-    </w:p>
-    <w:p>
-      <w:pPr>
-        <w:spacing w:after="240" w:before="240" w:line="300" w:lineRule="auto"/>
-        <w:ind w:left="720" w:firstLine="720"/>
-        <w:jc w:val="both"/>
-        <w:rPr>
-          <w:rFonts w:ascii="Calibri" w:cs="Calibri" w:eastAsia="Calibri" w:hAnsi="Calibri"/>
-          <w:b w:val="1"/>
-          <w:sz w:val="22"/>
-          <w:szCs w:val="22"/>
-          <w:highlight w:val="yellow"/>
-        </w:rPr>
-      </w:pPr>
-      <w:bookmarkStart w:colFirst="0" w:colLast="0" w:name="_h529r6ovinjy" w:id="8"/>
-      <w:bookmarkEnd w:id="8"/>
-      <w:r>
-        <w:rPr>
-          <w:rFonts w:ascii="Calibri" w:cs="Calibri" w:eastAsia="Calibri" w:hAnsi="Calibri"/>
-          <w:b w:val="1"/>
-          <w:sz w:val="22"/>
-          <w:szCs w:val="22"/>
-          <w:highlight w:val="yellow"/>
-          <w:rtl w:val="0"/>
-        </w:rPr>
-        <w:t xml:space="preserve">{{ item.name.text | upper }},</w:t>
-      </w:r>
-    </w:p>
-    <w:p>
-      <w:pPr>
-        <w:spacing w:after="240" w:before="240" w:line="300" w:lineRule="auto"/>
-        <w:ind w:left="720" w:firstLine="0"/>
-        <w:jc w:val="both"/>
-        <w:rPr>
-          <w:rFonts w:ascii="Calibri" w:cs="Calibri" w:eastAsia="Calibri" w:hAnsi="Calibri"/>
-          <w:sz w:val="22"/>
-          <w:szCs w:val="22"/>
-          <w:highlight w:val="cyan"/>
-        </w:rPr>
-      </w:pPr>
-      <w:bookmarkStart w:colFirst="0" w:colLast="0" w:name="_s2jjjj2q0w7q" w:id="9"/>
-      <w:bookmarkEnd w:id="9"/>
-      <w:r>
-        <w:rPr>
-          <w:rFonts w:ascii="Calibri" w:cs="Calibri" w:eastAsia="Calibri" w:hAnsi="Calibri"/>
-          <w:sz w:val="22"/>
-          <w:szCs w:val="22"/>
-          <w:highlight w:val="cyan"/>
-          <w:rtl w:val="0"/>
-        </w:rPr>
-        <w:t xml:space="preserve">{%p endif %}</w:t>
-      </w:r>
-    </w:p>
-    <w:p>
-      <w:pPr>
-        <w:spacing w:after="240" w:before="240" w:line="300" w:lineRule="auto"/>
-        <w:jc w:val="both"/>
-        <w:rPr>
-          <w:rFonts w:ascii="Calibri" w:cs="Calibri" w:eastAsia="Calibri" w:hAnsi="Calibri"/>
-          <w:color w:val="000000"/>
+          <w:rtl w:val="0"/>
+        </w:rPr>
+        <w:t xml:space="preserve">{% endif %}</w:t>
+      </w:r>
+      <w:r>
+        <w:rPr>
+          <w:rFonts w:ascii="Calibri" w:cs="Calibri" w:eastAsia="Calibri" w:hAnsi="Calibri"/>
           <w:sz w:val="22"/>
           <w:szCs w:val="22"/>
           <w:highlight w:val="green"/>
-          <w:vertAlign w:val="baseline"/>
-        </w:rPr>
-      </w:pPr>
-      <w:bookmarkStart w:colFirst="0" w:colLast="0" w:name="_q3pzppwmqsyh" w:id="10"/>
-      <w:bookmarkEnd w:id="10"/>
-      <w:r>
-        <w:rPr>
-          <w:rFonts w:ascii="Calibri" w:cs="Calibri" w:eastAsia="Calibri" w:hAnsi="Calibri"/>
-          <w:b w:val="1"/>
-          <w:sz w:val="22"/>
-          <w:szCs w:val="22"/>
-          <w:highlight w:val="green"/>
-          <w:rtl w:val="0"/>
-        </w:rPr>
-        <w:t xml:space="preserve"> </w:t>
-      </w:r>
-      <w:r>
-        <w:rPr>
-          <w:rFonts w:ascii="Calibri" w:cs="Calibri" w:eastAsia="Calibri" w:hAnsi="Calibri"/>
-          <w:sz w:val="22"/>
-          <w:szCs w:val="22"/>
-          <w:highlight w:val="green"/>
-          <w:rtl w:val="0"/>
-        </w:rPr>
-        <w:t xml:space="preserve">{%p endfor %}.</w:t>
+          <w:rtl w:val="0"/>
+        </w:rPr>
+        <w:t xml:space="preserve">{% endfor %}.</w:t>
       </w:r>
       <w:r>
         <w:rPr>
@@ -1769,8 +1623,8 @@
           <w:shd w:fill="ff9900" w:val="clear"/>
         </w:rPr>
       </w:pPr>
-      <w:bookmarkStart w:colFirst="0" w:colLast="0" w:name="_h3bxj0jh2bse" w:id="11"/>
-      <w:bookmarkEnd w:id="11"/>
+      <w:bookmarkStart w:colFirst="0" w:colLast="0" w:name="_h3bxj0jh2bse" w:id="2"/>
+      <w:bookmarkEnd w:id="2"/>
       <w:r>
         <w:rPr>
           <w:rFonts w:ascii="Calibri" w:cs="Calibri" w:eastAsia="Calibri" w:hAnsi="Calibri"/>
@@ -1881,8 +1735,8 @@
           <w:shd w:fill="ff9900" w:val="clear"/>
         </w:rPr>
       </w:pPr>
-      <w:bookmarkStart w:colFirst="0" w:colLast="0" w:name="_7hux3xa5q640" w:id="12"/>
-      <w:bookmarkEnd w:id="12"/>
+      <w:bookmarkStart w:colFirst="0" w:colLast="0" w:name="_7hux3xa5q640" w:id="3"/>
+      <w:bookmarkEnd w:id="3"/>
       <w:r>
         <w:rPr>
           <w:rFonts w:ascii="Calibri" w:cs="Calibri" w:eastAsia="Calibri" w:hAnsi="Calibri"/>

</xml_diff>

<commit_message>
el-236: Ajustada lista de diretores no template.
</commit_message>
<xml_diff>
--- a/docassemble/docassemble/brcomeducalegal/data/templates/ata-assembleia-geral-ordinaria.docx
+++ b/docassemble/docassemble/brcomeducalegal/data/templates/ata-assembleia-geral-ordinaria.docx
@@ -217,7 +217,7 @@
           <w:highlight w:val="yellow"/>
           <w:rtl w:val="0"/>
         </w:rPr>
-        <w:t xml:space="preserve">{{ general_shareholder_meeting_date }}</w:t>
+        <w:t xml:space="preserve">{{ general_shareholder_meeting_date | upper }}</w:t>
       </w:r>
       <w:r>
         <w:rPr>
@@ -542,85 +542,17 @@
           <w:vertAlign w:val="baseline"/>
           <w:rtl w:val="0"/>
         </w:rPr>
-        <w:t xml:space="preserve">assinaturas apostas no Livro de Presença dos Acionistas. Presentes, também, integrantes da administração eleita da Companhia, o </w:t>
-      </w:r>
-      <w:r>
-        <w:rPr>
-          <w:rFonts w:ascii="Calibri" w:cs="Calibri" w:eastAsia="Calibri" w:hAnsi="Calibri"/>
-          <w:color w:val="000000"/>
+        <w:t xml:space="preserve">assinaturas apostas no Livro de Presença dos Acionistas. Presentes, também, integrantes da administração eleita da Companhia, </w:t>
+      </w:r>
+      <w:r>
+        <w:rPr>
+          <w:rFonts w:ascii="Calibri" w:cs="Calibri" w:eastAsia="Calibri" w:hAnsi="Calibri"/>
           <w:sz w:val="22"/>
           <w:szCs w:val="22"/>
           <w:highlight w:val="cyan"/>
-          <w:vertAlign w:val="baseline"/>
-          <w:rtl w:val="0"/>
-        </w:rPr>
-        <w:t xml:space="preserve">{% for item in </w:t>
-      </w:r>
-      <w:r>
-        <w:rPr>
-          <w:rFonts w:ascii="Calibri" w:cs="Calibri" w:eastAsia="Calibri" w:hAnsi="Calibri"/>
-          <w:sz w:val="22"/>
-          <w:szCs w:val="22"/>
-          <w:highlight w:val="cyan"/>
-          <w:rtl w:val="0"/>
-        </w:rPr>
-        <w:t xml:space="preserve">directors</w:t>
-      </w:r>
-      <w:r>
-        <w:rPr>
-          <w:rFonts w:ascii="Calibri" w:cs="Calibri" w:eastAsia="Calibri" w:hAnsi="Calibri"/>
-          <w:color w:val="000000"/>
-          <w:sz w:val="22"/>
-          <w:szCs w:val="22"/>
-          <w:highlight w:val="cyan"/>
-          <w:vertAlign w:val="baseline"/>
-          <w:rtl w:val="0"/>
-        </w:rPr>
-        <w:t xml:space="preserve"> %}</w:t>
-      </w:r>
-      <w:r>
-        <w:rPr>
-          <w:rFonts w:ascii="Calibri" w:cs="Calibri" w:eastAsia="Calibri" w:hAnsi="Calibri"/>
-          <w:sz w:val="22"/>
-          <w:szCs w:val="22"/>
-          <w:highlight w:val="yellow"/>
-          <w:rtl w:val="0"/>
-        </w:rPr>
-        <w:t xml:space="preserve">{{ item.name.first  | upper }}</w:t>
-      </w:r>
-      <w:r>
-        <w:rPr>
-          <w:rFonts w:ascii="Calibri" w:cs="Calibri" w:eastAsia="Calibri" w:hAnsi="Calibri"/>
-          <w:color w:val="000000"/>
-          <w:sz w:val="22"/>
-          <w:szCs w:val="22"/>
-          <w:vertAlign w:val="baseline"/>
-          <w:rtl w:val="0"/>
-        </w:rPr>
-        <w:t xml:space="preserve">, </w:t>
-      </w:r>
-      <w:r>
-        <w:rPr>
-          <w:rFonts w:ascii="Calibri" w:cs="Calibri" w:eastAsia="Calibri" w:hAnsi="Calibri"/>
-          <w:color w:val="000000"/>
-          <w:sz w:val="22"/>
-          <w:szCs w:val="22"/>
-          <w:highlight w:val="cyan"/>
-          <w:vertAlign w:val="baseline"/>
-          <w:rtl w:val="0"/>
-        </w:rPr>
-        <w:t xml:space="preserve">{% endfor %}</w:t>
-      </w:r>
-      <w:r>
-        <w:rPr>
-          <w:rFonts w:ascii="Calibri" w:cs="Calibri" w:eastAsia="Calibri" w:hAnsi="Calibri"/>
-          <w:sz w:val="22"/>
-          <w:szCs w:val="22"/>
-          <w:highlight w:val="cyan"/>
-          <w:vertAlign w:val="baseline"/>
-          <w:rtl w:val="0"/>
-        </w:rPr>
-        <w:t xml:space="preserve">.</w:t>
+          <w:rtl w:val="0"/>
+        </w:rPr>
+        <w:t xml:space="preserve">{{ directors }}.</w:t>
       </w:r>
       <w:r>
         <w:rPr>
@@ -875,6 +807,7 @@
           <w:rFonts w:ascii="Calibri" w:cs="Calibri" w:eastAsia="Calibri" w:hAnsi="Calibri"/>
           <w:sz w:val="22"/>
           <w:szCs w:val="22"/>
+          <w:vertAlign w:val="baseline"/>
         </w:rPr>
       </w:pPr>
       <w:r>
@@ -898,76 +831,7 @@
           <w:vertAlign w:val="baseline"/>
           <w:rtl w:val="0"/>
         </w:rPr>
-        <w:t xml:space="preserve">:  </w:t>
-      </w:r>
-      <w:r>
-        <w:rPr>
-          <w:rFonts w:ascii="Calibri" w:cs="Calibri" w:eastAsia="Calibri" w:hAnsi="Calibri"/>
-          <w:sz w:val="22"/>
-          <w:szCs w:val="22"/>
-          <w:highlight w:val="cyan"/>
-          <w:vertAlign w:val="baseline"/>
-          <w:rtl w:val="0"/>
-        </w:rPr>
-        <w:t xml:space="preserve">{% for item in </w:t>
-      </w:r>
-      <w:r>
-        <w:rPr>
-          <w:rFonts w:ascii="Calibri" w:cs="Calibri" w:eastAsia="Calibri" w:hAnsi="Calibri"/>
-          <w:sz w:val="22"/>
-          <w:szCs w:val="22"/>
-          <w:highlight w:val="cyan"/>
-          <w:rtl w:val="0"/>
-        </w:rPr>
-        <w:t xml:space="preserve">agenda</w:t>
-      </w:r>
-      <w:r>
-        <w:rPr>
-          <w:rFonts w:ascii="Calibri" w:cs="Calibri" w:eastAsia="Calibri" w:hAnsi="Calibri"/>
-          <w:sz w:val="22"/>
-          <w:szCs w:val="22"/>
-          <w:highlight w:val="cyan"/>
-          <w:vertAlign w:val="baseline"/>
-          <w:rtl w:val="0"/>
-        </w:rPr>
-        <w:t xml:space="preserve"> %}</w:t>
-      </w:r>
-      <w:r>
-        <w:rPr>
-          <w:rFonts w:ascii="Calibri" w:cs="Calibri" w:eastAsia="Calibri" w:hAnsi="Calibri"/>
-          <w:sz w:val="22"/>
-          <w:szCs w:val="22"/>
-          <w:highlight w:val="yellow"/>
-          <w:vertAlign w:val="baseline"/>
-          <w:rtl w:val="0"/>
-        </w:rPr>
-        <w:t xml:space="preserve">{{ item | upper }}, </w:t>
-      </w:r>
-      <w:r>
-        <w:rPr>
-          <w:rFonts w:ascii="Calibri" w:cs="Calibri" w:eastAsia="Calibri" w:hAnsi="Calibri"/>
-          <w:sz w:val="22"/>
-          <w:szCs w:val="22"/>
-          <w:highlight w:val="cyan"/>
-          <w:vertAlign w:val="baseline"/>
-          <w:rtl w:val="0"/>
-        </w:rPr>
-        <w:t xml:space="preserve">{% endfor %}</w:t>
-      </w:r>
-      <w:r>
-        <w:rPr>
-          <w:rFonts w:ascii="Calibri" w:cs="Calibri" w:eastAsia="Calibri" w:hAnsi="Calibri"/>
-          <w:sz w:val="22"/>
-          <w:szCs w:val="22"/>
-          <w:vertAlign w:val="baseline"/>
-          <w:rtl w:val="0"/>
-        </w:rPr>
-        <w:t xml:space="preserve">.</w:t>
-      </w:r>
-      <w:r>
-        <w:rPr>
-          <w:rtl w:val="0"/>
-        </w:rPr>
+        <w:t xml:space="preserve">: </w:t>
       </w:r>
     </w:p>
     <w:p>
@@ -978,97 +842,6 @@
           <w:rFonts w:ascii="Calibri" w:cs="Calibri" w:eastAsia="Calibri" w:hAnsi="Calibri"/>
           <w:sz w:val="22"/>
           <w:szCs w:val="22"/>
-          <w:vertAlign w:val="baseline"/>
-        </w:rPr>
-      </w:pPr>
-      <w:r>
-        <w:rPr>
-          <w:rFonts w:ascii="Calibri" w:cs="Calibri" w:eastAsia="Calibri" w:hAnsi="Calibri"/>
-          <w:b w:val="1"/>
-          <w:sz w:val="22"/>
-          <w:szCs w:val="22"/>
-          <w:vertAlign w:val="baseline"/>
-          <w:rtl w:val="0"/>
-        </w:rPr>
-        <w:t xml:space="preserve">6.</w:t>
-        <w:tab/>
-        <w:t xml:space="preserve">LEITURA DE DOCUMENTOS, RECEBIMENTO DE VOTOS E LAVRATURA DA ATA: (1) </w:t>
-      </w:r>
-      <w:r>
-        <w:rPr>
-          <w:rFonts w:ascii="Calibri" w:cs="Calibri" w:eastAsia="Calibri" w:hAnsi="Calibri"/>
-          <w:sz w:val="22"/>
-          <w:szCs w:val="22"/>
-          <w:vertAlign w:val="baseline"/>
-          <w:rtl w:val="0"/>
-        </w:rPr>
-        <w:t xml:space="preserve">foi dispensada a leitura dos documentos relacionados às matérias a serem deliberadas nesta Assembleia Geral Ordinária, uma vez que são do inteiro conhecimento dos acionistas; </w:t>
-      </w:r>
-      <w:r>
-        <w:rPr>
-          <w:rFonts w:ascii="Calibri" w:cs="Calibri" w:eastAsia="Calibri" w:hAnsi="Calibri"/>
-          <w:b w:val="1"/>
-          <w:sz w:val="22"/>
-          <w:szCs w:val="22"/>
-          <w:vertAlign w:val="baseline"/>
-          <w:rtl w:val="0"/>
-        </w:rPr>
-        <w:t xml:space="preserve">(2)</w:t>
-      </w:r>
-      <w:r>
-        <w:rPr>
-          <w:rFonts w:ascii="Calibri" w:cs="Calibri" w:eastAsia="Calibri" w:hAnsi="Calibri"/>
-          <w:sz w:val="22"/>
-          <w:szCs w:val="22"/>
-          <w:vertAlign w:val="baseline"/>
-          <w:rtl w:val="0"/>
-        </w:rPr>
-        <w:t xml:space="preserve"> foi autorizada a lavratura da presente ata na forma de sumário, nos termos do artigo 130, parágrafo 1º da Lei das S.A.</w:t>
-      </w:r>
-    </w:p>
-    <w:p>
-      <w:pPr>
-        <w:spacing w:after="240" w:before="240" w:line="300" w:lineRule="auto"/>
-        <w:jc w:val="both"/>
-        <w:rPr>
-          <w:rFonts w:ascii="Calibri" w:cs="Calibri" w:eastAsia="Calibri" w:hAnsi="Calibri"/>
-          <w:sz w:val="22"/>
-          <w:szCs w:val="22"/>
-          <w:vertAlign w:val="baseline"/>
-        </w:rPr>
-      </w:pPr>
-      <w:r>
-        <w:rPr>
-          <w:rFonts w:ascii="Calibri" w:cs="Calibri" w:eastAsia="Calibri" w:hAnsi="Calibri"/>
-          <w:b w:val="1"/>
-          <w:sz w:val="22"/>
-          <w:szCs w:val="22"/>
-          <w:vertAlign w:val="baseline"/>
-          <w:rtl w:val="0"/>
-        </w:rPr>
-        <w:t xml:space="preserve">7.</w:t>
-        <w:tab/>
-        <w:t xml:space="preserve">DELIBERAÇÕES TOMADAS:</w:t>
-      </w:r>
-      <w:r>
-        <w:rPr>
-          <w:rFonts w:ascii="Calibri" w:cs="Calibri" w:eastAsia="Calibri" w:hAnsi="Calibri"/>
-          <w:sz w:val="22"/>
-          <w:szCs w:val="22"/>
-          <w:vertAlign w:val="baseline"/>
-          <w:rtl w:val="0"/>
-        </w:rPr>
-        <w:t xml:space="preserve"> Após as discussões relacionadas às matérias constantes da Ordem do Dia, os acionistas decidiram, por unanimidade, sem quaisquer reservas ou ressalvas:</w:t>
-      </w:r>
-    </w:p>
-    <w:p>
-      <w:pPr>
-        <w:spacing w:after="240" w:before="240" w:line="300" w:lineRule="auto"/>
-        <w:jc w:val="both"/>
-        <w:rPr>
-          <w:rFonts w:ascii="Calibri" w:cs="Calibri" w:eastAsia="Calibri" w:hAnsi="Calibri"/>
-          <w:sz w:val="22"/>
-          <w:szCs w:val="22"/>
           <w:highlight w:val="cyan"/>
         </w:rPr>
       </w:pPr>
@@ -1080,7 +853,7 @@
           <w:highlight w:val="cyan"/>
           <w:rtl w:val="0"/>
         </w:rPr>
-        <w:t xml:space="preserve">{%p for item in adoptions %}</w:t>
+        <w:t xml:space="preserve">{%p for item in agenda %}</w:t>
       </w:r>
     </w:p>
     <w:p>
@@ -1096,9 +869,196 @@
           <w:rFonts w:ascii="Calibri" w:cs="Calibri" w:eastAsia="Calibri" w:hAnsi="Calibri"/>
           <w:sz w:val="22"/>
           <w:szCs w:val="22"/>
-          <w:highlight w:val="yellow"/>
           <w:u w:val="none"/>
-          <w:vertAlign w:val="baseline"/>
+        </w:rPr>
+      </w:pPr>
+      <w:r>
+        <w:rPr>
+          <w:rFonts w:ascii="Calibri" w:cs="Calibri" w:eastAsia="Calibri" w:hAnsi="Calibri"/>
+          <w:sz w:val="22"/>
+          <w:szCs w:val="22"/>
+          <w:rtl w:val="0"/>
+        </w:rPr>
+        <w:t xml:space="preserve"> </w:t>
+      </w:r>
+      <w:r>
+        <w:rPr>
+          <w:rFonts w:ascii="Calibri" w:cs="Calibri" w:eastAsia="Calibri" w:hAnsi="Calibri"/>
+          <w:sz w:val="22"/>
+          <w:szCs w:val="22"/>
+          <w:highlight w:val="yellow"/>
+          <w:vertAlign w:val="baseline"/>
+          <w:rtl w:val="0"/>
+        </w:rPr>
+        <w:t xml:space="preserve">{{ item | upper }}</w:t>
+      </w:r>
+      <w:r>
+        <w:rPr>
+          <w:rFonts w:ascii="Calibri" w:cs="Calibri" w:eastAsia="Calibri" w:hAnsi="Calibri"/>
+          <w:sz w:val="22"/>
+          <w:szCs w:val="22"/>
+          <w:highlight w:val="yellow"/>
+          <w:rtl w:val="0"/>
+        </w:rPr>
+        <w:t xml:space="preserve">;</w:t>
+      </w:r>
+    </w:p>
+    <w:p>
+      <w:pPr>
+        <w:spacing w:after="240" w:before="240" w:line="300" w:lineRule="auto"/>
+        <w:ind w:left="0" w:firstLine="0"/>
+        <w:jc w:val="both"/>
+        <w:rPr>
+          <w:rFonts w:ascii="Calibri" w:cs="Calibri" w:eastAsia="Calibri" w:hAnsi="Calibri"/>
+          <w:sz w:val="22"/>
+          <w:szCs w:val="22"/>
+          <w:highlight w:val="yellow"/>
+        </w:rPr>
+      </w:pPr>
+      <w:r>
+        <w:rPr>
+          <w:rFonts w:ascii="Calibri" w:cs="Calibri" w:eastAsia="Calibri" w:hAnsi="Calibri"/>
+          <w:sz w:val="22"/>
+          <w:szCs w:val="22"/>
+          <w:highlight w:val="cyan"/>
+          <w:rtl w:val="0"/>
+        </w:rPr>
+        <w:t xml:space="preserve">{%p endfor %}</w:t>
+      </w:r>
+      <w:r>
+        <w:rPr>
+          <w:rtl w:val="0"/>
+        </w:rPr>
+      </w:r>
+    </w:p>
+    <w:p>
+      <w:pPr>
+        <w:spacing w:after="240" w:before="240" w:line="300" w:lineRule="auto"/>
+        <w:jc w:val="both"/>
+        <w:rPr>
+          <w:rFonts w:ascii="Calibri" w:cs="Calibri" w:eastAsia="Calibri" w:hAnsi="Calibri"/>
+          <w:sz w:val="22"/>
+          <w:szCs w:val="22"/>
+          <w:vertAlign w:val="baseline"/>
+        </w:rPr>
+      </w:pPr>
+      <w:r>
+        <w:rPr>
+          <w:rFonts w:ascii="Calibri" w:cs="Calibri" w:eastAsia="Calibri" w:hAnsi="Calibri"/>
+          <w:b w:val="1"/>
+          <w:sz w:val="22"/>
+          <w:szCs w:val="22"/>
+          <w:vertAlign w:val="baseline"/>
+          <w:rtl w:val="0"/>
+        </w:rPr>
+        <w:t xml:space="preserve">6.</w:t>
+        <w:tab/>
+        <w:t xml:space="preserve">LEITURA DE DOCUMENTOS, RECEBIMENTO DE VOTOS E LAVRATURA DA ATA: (1) </w:t>
+      </w:r>
+      <w:r>
+        <w:rPr>
+          <w:rFonts w:ascii="Calibri" w:cs="Calibri" w:eastAsia="Calibri" w:hAnsi="Calibri"/>
+          <w:sz w:val="22"/>
+          <w:szCs w:val="22"/>
+          <w:vertAlign w:val="baseline"/>
+          <w:rtl w:val="0"/>
+        </w:rPr>
+        <w:t xml:space="preserve">foi dispensada a leitura dos documentos relacionados às matérias a serem deliberadas nesta Assembleia Geral Ordinária, uma vez que são do inteiro conhecimento dos acionistas; </w:t>
+      </w:r>
+      <w:r>
+        <w:rPr>
+          <w:rFonts w:ascii="Calibri" w:cs="Calibri" w:eastAsia="Calibri" w:hAnsi="Calibri"/>
+          <w:b w:val="1"/>
+          <w:sz w:val="22"/>
+          <w:szCs w:val="22"/>
+          <w:vertAlign w:val="baseline"/>
+          <w:rtl w:val="0"/>
+        </w:rPr>
+        <w:t xml:space="preserve">(2)</w:t>
+      </w:r>
+      <w:r>
+        <w:rPr>
+          <w:rFonts w:ascii="Calibri" w:cs="Calibri" w:eastAsia="Calibri" w:hAnsi="Calibri"/>
+          <w:sz w:val="22"/>
+          <w:szCs w:val="22"/>
+          <w:vertAlign w:val="baseline"/>
+          <w:rtl w:val="0"/>
+        </w:rPr>
+        <w:t xml:space="preserve"> foi autorizada a lavratura da presente ata na forma de sumário, nos termos do artigo 130, parágrafo 1º da Lei das S.A.</w:t>
+      </w:r>
+    </w:p>
+    <w:p>
+      <w:pPr>
+        <w:spacing w:after="240" w:before="240" w:line="300" w:lineRule="auto"/>
+        <w:jc w:val="both"/>
+        <w:rPr>
+          <w:rFonts w:ascii="Calibri" w:cs="Calibri" w:eastAsia="Calibri" w:hAnsi="Calibri"/>
+          <w:sz w:val="22"/>
+          <w:szCs w:val="22"/>
+          <w:vertAlign w:val="baseline"/>
+        </w:rPr>
+      </w:pPr>
+      <w:r>
+        <w:rPr>
+          <w:rFonts w:ascii="Calibri" w:cs="Calibri" w:eastAsia="Calibri" w:hAnsi="Calibri"/>
+          <w:b w:val="1"/>
+          <w:sz w:val="22"/>
+          <w:szCs w:val="22"/>
+          <w:vertAlign w:val="baseline"/>
+          <w:rtl w:val="0"/>
+        </w:rPr>
+        <w:t xml:space="preserve">7.</w:t>
+        <w:tab/>
+        <w:t xml:space="preserve">DELIBERAÇÕES TOMADAS:</w:t>
+      </w:r>
+      <w:r>
+        <w:rPr>
+          <w:rFonts w:ascii="Calibri" w:cs="Calibri" w:eastAsia="Calibri" w:hAnsi="Calibri"/>
+          <w:sz w:val="22"/>
+          <w:szCs w:val="22"/>
+          <w:vertAlign w:val="baseline"/>
+          <w:rtl w:val="0"/>
+        </w:rPr>
+        <w:t xml:space="preserve"> Após as discussões relacionadas às matérias constantes da Ordem do Dia, os acionistas decidiram, por unanimidade, sem quaisquer reservas ou ressalvas:</w:t>
+      </w:r>
+    </w:p>
+    <w:p>
+      <w:pPr>
+        <w:spacing w:after="240" w:before="240" w:line="300" w:lineRule="auto"/>
+        <w:jc w:val="both"/>
+        <w:rPr>
+          <w:rFonts w:ascii="Calibri" w:cs="Calibri" w:eastAsia="Calibri" w:hAnsi="Calibri"/>
+          <w:sz w:val="22"/>
+          <w:szCs w:val="22"/>
+          <w:highlight w:val="cyan"/>
+        </w:rPr>
+      </w:pPr>
+      <w:r>
+        <w:rPr>
+          <w:rFonts w:ascii="Calibri" w:cs="Calibri" w:eastAsia="Calibri" w:hAnsi="Calibri"/>
+          <w:sz w:val="22"/>
+          <w:szCs w:val="22"/>
+          <w:highlight w:val="cyan"/>
+          <w:rtl w:val="0"/>
+        </w:rPr>
+        <w:t xml:space="preserve">{%p for item in adoptions %}</w:t>
+      </w:r>
+    </w:p>
+    <w:p>
+      <w:pPr>
+        <w:numPr>
+          <w:ilvl w:val="0"/>
+          <w:numId w:val="2"/>
+        </w:numPr>
+        <w:spacing w:after="240" w:before="240" w:line="300" w:lineRule="auto"/>
+        <w:ind w:left="720" w:hanging="360"/>
+        <w:jc w:val="both"/>
+        <w:rPr>
+          <w:rFonts w:ascii="Calibri" w:cs="Calibri" w:eastAsia="Calibri" w:hAnsi="Calibri"/>
+          <w:sz w:val="22"/>
+          <w:szCs w:val="22"/>
+          <w:highlight w:val="yellow"/>
+          <w:u w:val="none"/>
         </w:rPr>
       </w:pPr>
       <w:r>
@@ -1117,10 +1077,9 @@
           <w:sz w:val="22"/>
           <w:szCs w:val="22"/>
           <w:highlight w:val="yellow"/>
-          <w:vertAlign w:val="baseline"/>
-          <w:rtl w:val="0"/>
-        </w:rPr>
-        <w:t xml:space="preserve">.</w:t>
+          <w:rtl w:val="0"/>
+        </w:rPr>
+        <w:t xml:space="preserve">;</w:t>
       </w:r>
       <w:r>
         <w:rPr>
@@ -1326,10 +1285,10 @@
         <w:jc w:val="both"/>
         <w:rPr>
           <w:rFonts w:ascii="Calibri" w:cs="Calibri" w:eastAsia="Calibri" w:hAnsi="Calibri"/>
-          <w:b w:val="1"/>
           <w:color w:val="000000"/>
           <w:sz w:val="22"/>
           <w:szCs w:val="22"/>
+          <w:highlight w:val="cyan"/>
           <w:vertAlign w:val="baseline"/>
         </w:rPr>
       </w:pPr>
@@ -1347,32 +1306,6 @@
         </w:rPr>
         <w:t xml:space="preserve">ACIONISTAS PRESENTES:</w:t>
       </w:r>
-    </w:p>
-    <w:p>
-      <w:pPr>
-        <w:spacing w:after="240" w:before="240" w:line="300" w:lineRule="auto"/>
-        <w:jc w:val="both"/>
-        <w:rPr>
-          <w:rFonts w:ascii="Calibri" w:cs="Calibri" w:eastAsia="Calibri" w:hAnsi="Calibri"/>
-          <w:color w:val="000000"/>
-          <w:sz w:val="22"/>
-          <w:szCs w:val="22"/>
-          <w:highlight w:val="green"/>
-          <w:vertAlign w:val="baseline"/>
-        </w:rPr>
-      </w:pPr>
-      <w:bookmarkStart w:colFirst="0" w:colLast="0" w:name="_y9e0xndb1rae" w:id="1"/>
-      <w:bookmarkEnd w:id="1"/>
-      <w:r>
-        <w:rPr>
-          <w:rFonts w:ascii="Calibri" w:cs="Calibri" w:eastAsia="Calibri" w:hAnsi="Calibri"/>
-          <w:sz w:val="22"/>
-          <w:szCs w:val="22"/>
-          <w:highlight w:val="green"/>
-          <w:rtl w:val="0"/>
-        </w:rPr>
-        <w:t xml:space="preserve">{% for shareholder in shareholders %}</w:t>
-      </w:r>
       <w:r>
         <w:rPr>
           <w:rFonts w:ascii="Calibri" w:cs="Calibri" w:eastAsia="Calibri" w:hAnsi="Calibri"/>
@@ -1381,7 +1314,7 @@
           <w:highlight w:val="cyan"/>
           <w:rtl w:val="0"/>
         </w:rPr>
-        <w:t xml:space="preserve">{% if shareholder.type == 'organization' %}</w:t>
+        <w:t xml:space="preserve">{% for shareholder in shareholders %}{% if shareholder.type == 'organization' %} </w:t>
       </w:r>
       <w:r>
         <w:rPr>
@@ -1420,31 +1353,10 @@
           <w:rFonts w:ascii="Calibri" w:cs="Calibri" w:eastAsia="Calibri" w:hAnsi="Calibri"/>
           <w:sz w:val="22"/>
           <w:szCs w:val="22"/>
-          <w:shd w:fill="d5a6bd" w:val="clear"/>
-          <w:rtl w:val="0"/>
-        </w:rPr>
-        <w:t xml:space="preserve">{% for representative in shareholder.child %}</w:t>
-      </w:r>
-      <w:r>
-        <w:rPr>
-          <w:rFonts w:ascii="Calibri" w:cs="Calibri" w:eastAsia="Calibri" w:hAnsi="Calibri"/>
-          <w:b w:val="1"/>
-          <w:sz w:val="22"/>
-          <w:szCs w:val="22"/>
-          <w:highlight w:val="yellow"/>
-          <w:rtl w:val="0"/>
-        </w:rPr>
-        <w:t xml:space="preserve">{{ representative.name.first| upper }}, </w:t>
-      </w:r>
-      <w:r>
-        <w:rPr>
-          <w:rFonts w:ascii="Calibri" w:cs="Calibri" w:eastAsia="Calibri" w:hAnsi="Calibri"/>
-          <w:sz w:val="22"/>
-          <w:szCs w:val="22"/>
-          <w:shd w:fill="d5a6bd" w:val="clear"/>
-          <w:rtl w:val="0"/>
-        </w:rPr>
-        <w:t xml:space="preserve">{% endfor %}</w:t>
+          <w:highlight w:val="yellow"/>
+          <w:rtl w:val="0"/>
+        </w:rPr>
+        <w:t xml:space="preserve">{{ shareholder.child }}</w:t>
       </w:r>
       <w:r>
         <w:rPr>
@@ -1454,7 +1366,7 @@
           <w:highlight w:val="cyan"/>
           <w:rtl w:val="0"/>
         </w:rPr>
-        <w:t xml:space="preserve">{% elif shareholder.type  == 'individual' %}</w:t>
+        <w:t xml:space="preserve">,{% elif shareholder.type  == 'individual' %} </w:t>
       </w:r>
       <w:r>
         <w:rPr>
@@ -1475,17 +1387,7 @@
           <w:highlight w:val="cyan"/>
           <w:rtl w:val="0"/>
         </w:rPr>
-        <w:t xml:space="preserve">{% endif %}</w:t>
-      </w:r>
-      <w:r>
-        <w:rPr>
-          <w:rFonts w:ascii="Calibri" w:cs="Calibri" w:eastAsia="Calibri" w:hAnsi="Calibri"/>
-          <w:sz w:val="22"/>
-          <w:szCs w:val="22"/>
-          <w:highlight w:val="green"/>
-          <w:rtl w:val="0"/>
-        </w:rPr>
-        <w:t xml:space="preserve">{% endfor %}.</w:t>
+        <w:t xml:space="preserve">{% endif %}{% endfor %}.</w:t>
       </w:r>
       <w:r>
         <w:rPr>
@@ -1623,8 +1525,8 @@
           <w:shd w:fill="ff9900" w:val="clear"/>
         </w:rPr>
       </w:pPr>
-      <w:bookmarkStart w:colFirst="0" w:colLast="0" w:name="_h3bxj0jh2bse" w:id="2"/>
-      <w:bookmarkEnd w:id="2"/>
+      <w:bookmarkStart w:colFirst="0" w:colLast="0" w:name="_h3bxj0jh2bse" w:id="1"/>
+      <w:bookmarkEnd w:id="1"/>
       <w:r>
         <w:rPr>
           <w:rFonts w:ascii="Calibri" w:cs="Calibri" w:eastAsia="Calibri" w:hAnsi="Calibri"/>
@@ -1735,8 +1637,8 @@
           <w:shd w:fill="ff9900" w:val="clear"/>
         </w:rPr>
       </w:pPr>
-      <w:bookmarkStart w:colFirst="0" w:colLast="0" w:name="_7hux3xa5q640" w:id="3"/>
-      <w:bookmarkEnd w:id="3"/>
+      <w:bookmarkStart w:colFirst="0" w:colLast="0" w:name="_7hux3xa5q640" w:id="2"/>
+      <w:bookmarkEnd w:id="2"/>
       <w:r>
         <w:rPr>
           <w:rFonts w:ascii="Calibri" w:cs="Calibri" w:eastAsia="Calibri" w:hAnsi="Calibri"/>
@@ -2219,7 +2121,7 @@
   <w:abstractNum w:abstractNumId="1">
     <w:lvl w:ilvl="0">
       <w:start w:val="1"/>
-      <w:numFmt w:val="decimal"/>
+      <w:numFmt w:val="lowerLetter"/>
       <w:lvlText w:val="%1."/>
       <w:lvlJc w:val="left"/>
       <w:pPr>
@@ -2326,8 +2228,121 @@
       </w:rPr>
     </w:lvl>
   </w:abstractNum>
+  <w:abstractNum w:abstractNumId="2">
+    <w:lvl w:ilvl="0">
+      <w:start w:val="1"/>
+      <w:numFmt w:val="lowerLetter"/>
+      <w:lvlText w:val="%1."/>
+      <w:lvlJc w:val="left"/>
+      <w:pPr>
+        <w:ind w:left="720" w:hanging="360"/>
+      </w:pPr>
+      <w:rPr>
+        <w:u w:val="none"/>
+      </w:rPr>
+    </w:lvl>
+    <w:lvl w:ilvl="1">
+      <w:start w:val="1"/>
+      <w:numFmt w:val="lowerLetter"/>
+      <w:lvlText w:val="%2."/>
+      <w:lvlJc w:val="left"/>
+      <w:pPr>
+        <w:ind w:left="1440" w:hanging="360"/>
+      </w:pPr>
+      <w:rPr>
+        <w:u w:val="none"/>
+      </w:rPr>
+    </w:lvl>
+    <w:lvl w:ilvl="2">
+      <w:start w:val="1"/>
+      <w:numFmt w:val="lowerRoman"/>
+      <w:lvlText w:val="%3."/>
+      <w:lvlJc w:val="right"/>
+      <w:pPr>
+        <w:ind w:left="2160" w:hanging="360"/>
+      </w:pPr>
+      <w:rPr>
+        <w:u w:val="none"/>
+      </w:rPr>
+    </w:lvl>
+    <w:lvl w:ilvl="3">
+      <w:start w:val="1"/>
+      <w:numFmt w:val="decimal"/>
+      <w:lvlText w:val="%4."/>
+      <w:lvlJc w:val="left"/>
+      <w:pPr>
+        <w:ind w:left="2880" w:hanging="360"/>
+      </w:pPr>
+      <w:rPr>
+        <w:u w:val="none"/>
+      </w:rPr>
+    </w:lvl>
+    <w:lvl w:ilvl="4">
+      <w:start w:val="1"/>
+      <w:numFmt w:val="lowerLetter"/>
+      <w:lvlText w:val="%5."/>
+      <w:lvlJc w:val="left"/>
+      <w:pPr>
+        <w:ind w:left="3600" w:hanging="360"/>
+      </w:pPr>
+      <w:rPr>
+        <w:u w:val="none"/>
+      </w:rPr>
+    </w:lvl>
+    <w:lvl w:ilvl="5">
+      <w:start w:val="1"/>
+      <w:numFmt w:val="lowerRoman"/>
+      <w:lvlText w:val="%6."/>
+      <w:lvlJc w:val="right"/>
+      <w:pPr>
+        <w:ind w:left="4320" w:hanging="360"/>
+      </w:pPr>
+      <w:rPr>
+        <w:u w:val="none"/>
+      </w:rPr>
+    </w:lvl>
+    <w:lvl w:ilvl="6">
+      <w:start w:val="1"/>
+      <w:numFmt w:val="decimal"/>
+      <w:lvlText w:val="%7."/>
+      <w:lvlJc w:val="left"/>
+      <w:pPr>
+        <w:ind w:left="5040" w:hanging="360"/>
+      </w:pPr>
+      <w:rPr>
+        <w:u w:val="none"/>
+      </w:rPr>
+    </w:lvl>
+    <w:lvl w:ilvl="7">
+      <w:start w:val="1"/>
+      <w:numFmt w:val="lowerLetter"/>
+      <w:lvlText w:val="%8."/>
+      <w:lvlJc w:val="left"/>
+      <w:pPr>
+        <w:ind w:left="5760" w:hanging="360"/>
+      </w:pPr>
+      <w:rPr>
+        <w:u w:val="none"/>
+      </w:rPr>
+    </w:lvl>
+    <w:lvl w:ilvl="8">
+      <w:start w:val="1"/>
+      <w:numFmt w:val="lowerRoman"/>
+      <w:lvlText w:val="%9."/>
+      <w:lvlJc w:val="right"/>
+      <w:pPr>
+        <w:ind w:left="6480" w:hanging="360"/>
+      </w:pPr>
+      <w:rPr>
+        <w:u w:val="none"/>
+      </w:rPr>
+    </w:lvl>
+  </w:abstractNum>
   <w:num w:numId="1">
     <w:abstractNumId w:val="1"/>
+  </w:num>
+  <w:num w:numId="2">
+    <w:abstractNumId w:val="2"/>
   </w:num>
 </w:numbering>
 </file>

</xml_diff>